<commit_message>
Revised Ps. 50. Haven't published yet.
</commit_message>
<xml_diff>
--- a/Psalms/050.docx
+++ b/Psalms/050.docx
@@ -5,6 +5,7 @@
     <w:p>
       <w:pPr>
         <w:pStyle w:val="Heading2non-TOC"/>
+        <w:outlineLvl w:val="0"/>
         <w:rPr>
           <w:rFonts w:ascii="Cambria" w:hAnsi="Cambria" w:cs="Cambria"/>
         </w:rPr>
@@ -148,6 +149,34 @@
           </w:tcPr>
           <w:p>
             <w:pPr>
+              <w:pStyle w:val="Rubric"/>
+            </w:pPr>
+            <w:r>
+              <w:t>1 (</w:t>
+            </w:r>
+            <w:r>
+              <w:t>For the end; a</w:t>
+            </w:r>
+            <w:r>
+              <w:t xml:space="preserve"> Psalm by David, when Nathan the Prophet came to him</w:t>
+            </w:r>
+          </w:p>
+          <w:p>
+            <w:pPr>
+              <w:pStyle w:val="Rubric"/>
+            </w:pPr>
+            <w:r>
+              <w:t xml:space="preserve">2 </w:t>
+            </w:r>
+            <w:r>
+              <w:t>after he had gone into Bathsheba</w:t>
+            </w:r>
+            <w:r>
+              <w:t>)</w:t>
+            </w:r>
+          </w:p>
+          <w:p>
+            <w:pPr>
               <w:pStyle w:val="EngIndEnd"/>
             </w:pPr>
           </w:p>
@@ -164,7 +193,23 @@
           </w:tcPr>
           <w:p>
             <w:r>
-              <w:t>For the end: a psalm of David, when Nathan the Prophet came unto him, when he went in unto Bersabee, the wife of Urias.</w:t>
+              <w:t xml:space="preserve">For the end: a psalm of David, when Nathan the Prophet came unto him, when he went in unto </w:t>
+            </w:r>
+            <w:proofErr w:type="spellStart"/>
+            <w:r>
+              <w:t>Bersabee</w:t>
+            </w:r>
+            <w:proofErr w:type="spellEnd"/>
+            <w:r>
+              <w:t xml:space="preserve">, the wife of </w:t>
+            </w:r>
+            <w:proofErr w:type="spellStart"/>
+            <w:r>
+              <w:t>Urias</w:t>
+            </w:r>
+            <w:proofErr w:type="spellEnd"/>
+            <w:r>
+              <w:t>.</w:t>
             </w:r>
           </w:p>
         </w:tc>
@@ -187,7 +232,23 @@
               <w:pStyle w:val="EngIndEnd"/>
             </w:pPr>
             <w:r>
-              <w:t>Regarding completion. A Psalm. Pertaining to Dauid. When the prophet Nathan came to him, after he had gone into Bersabee.</w:t>
+              <w:t xml:space="preserve">Regarding completion. A Psalm. Pertaining to </w:t>
+            </w:r>
+            <w:proofErr w:type="spellStart"/>
+            <w:r>
+              <w:t>Dauid</w:t>
+            </w:r>
+            <w:proofErr w:type="spellEnd"/>
+            <w:r>
+              <w:t xml:space="preserve">. When the prophet Nathan came to him, after he had gone into </w:t>
+            </w:r>
+            <w:proofErr w:type="spellStart"/>
+            <w:r>
+              <w:t>Bersabee</w:t>
+            </w:r>
+            <w:proofErr w:type="spellEnd"/>
+            <w:r>
+              <w:t>.</w:t>
             </w:r>
           </w:p>
         </w:tc>
@@ -200,7 +261,15 @@
               <w:pStyle w:val="EngIndEnd"/>
             </w:pPr>
             <w:r>
-              <w:t>For the end, a Psalm of David, when Nathan the prophet came to him, when he had gone to Bersabee.</w:t>
+              <w:t xml:space="preserve">For the end, a Psalm of David, when Nathan the prophet came to him, when he had gone to </w:t>
+            </w:r>
+            <w:proofErr w:type="spellStart"/>
+            <w:r>
+              <w:t>Bersabee</w:t>
+            </w:r>
+            <w:proofErr w:type="spellEnd"/>
+            <w:r>
+              <w:t>.</w:t>
             </w:r>
           </w:p>
         </w:tc>
@@ -320,6 +389,62 @@
           </w:tcPr>
           <w:p>
             <w:pPr>
+              <w:pStyle w:val="EnglishHangNoCoptic"/>
+            </w:pPr>
+            <w:r>
+              <w:t>3 Have mercy on me, O God,</w:t>
+            </w:r>
+          </w:p>
+          <w:p>
+            <w:pPr>
+              <w:pStyle w:val="EnglishHangNoCoptic"/>
+            </w:pPr>
+            <w:r>
+              <w:tab/>
+              <w:t xml:space="preserve">in </w:t>
+            </w:r>
+            <w:r>
+              <w:t>Your</w:t>
+            </w:r>
+            <w:r>
+              <w:t xml:space="preserve"> great mercy;</w:t>
+            </w:r>
+          </w:p>
+          <w:p>
+            <w:pPr>
+              <w:pStyle w:val="EnglishHangNoCoptic"/>
+            </w:pPr>
+            <w:r>
+              <w:tab/>
+              <w:t xml:space="preserve">and </w:t>
+            </w:r>
+            <w:r>
+              <w:t>according to the abundance of</w:t>
+            </w:r>
+            <w:r>
+              <w:t xml:space="preserve"> </w:t>
+            </w:r>
+            <w:r>
+              <w:t>Your</w:t>
+            </w:r>
+            <w:r>
+              <w:t xml:space="preserve"> compassion</w:t>
+            </w:r>
+            <w:r>
+              <w:t>,</w:t>
+            </w:r>
+          </w:p>
+          <w:p>
+            <w:pPr>
+              <w:pStyle w:val="EnglishHangEndNoCoptic"/>
+            </w:pPr>
+            <w:r>
+              <w:tab/>
+              <w:t>blot out my transgression.</w:t>
+            </w:r>
+          </w:p>
+          <w:p>
+            <w:pPr>
               <w:pStyle w:val="EngIndEnd"/>
             </w:pPr>
           </w:p>
@@ -494,6 +619,23 @@
           </w:tcPr>
           <w:p>
             <w:pPr>
+              <w:pStyle w:val="EnglishHangNoCoptic"/>
+            </w:pPr>
+            <w:r>
+              <w:t>4 Wash me thoroughly from my iniquity,</w:t>
+            </w:r>
+          </w:p>
+          <w:p>
+            <w:pPr>
+              <w:pStyle w:val="EnglishHangEndNoCoptic"/>
+            </w:pPr>
+            <w:r>
+              <w:tab/>
+              <w:t>and cleanse me from my sin,</w:t>
+            </w:r>
+          </w:p>
+          <w:p>
+            <w:pPr>
               <w:pStyle w:val="EngIndEnd"/>
             </w:pPr>
           </w:p>
@@ -652,6 +794,41 @@
           </w:tcPr>
           <w:p>
             <w:pPr>
+              <w:pStyle w:val="EnglishHangNoCoptic"/>
+            </w:pPr>
+            <w:r>
+              <w:t xml:space="preserve">5 </w:t>
+            </w:r>
+            <w:r>
+              <w:t>f</w:t>
+            </w:r>
+            <w:r>
+              <w:t xml:space="preserve">or I </w:t>
+            </w:r>
+            <w:r>
+              <w:t>know</w:t>
+            </w:r>
+            <w:r>
+              <w:t xml:space="preserve"> my iniquity,</w:t>
+            </w:r>
+          </w:p>
+          <w:p>
+            <w:pPr>
+              <w:pStyle w:val="EnglishHangEndNoCoptic"/>
+            </w:pPr>
+            <w:r>
+              <w:tab/>
+              <w:t xml:space="preserve">and my sin is </w:t>
+            </w:r>
+            <w:r>
+              <w:t xml:space="preserve">ever </w:t>
+            </w:r>
+            <w:r>
+              <w:t>before me.</w:t>
+            </w:r>
+          </w:p>
+          <w:p>
+            <w:pPr>
               <w:pStyle w:val="EngIndEnd"/>
             </w:pPr>
           </w:p>
@@ -867,6 +1044,89 @@
           </w:tcPr>
           <w:p>
             <w:pPr>
+              <w:pStyle w:val="EnglishHangNoCoptic"/>
+            </w:pPr>
+            <w:r>
+              <w:t xml:space="preserve">6 Against </w:t>
+            </w:r>
+            <w:r>
+              <w:t>You</w:t>
+            </w:r>
+            <w:r>
+              <w:t xml:space="preserve"> only have I sinned</w:t>
+            </w:r>
+            <w:r>
+              <w:t>,</w:t>
+            </w:r>
+          </w:p>
+          <w:p>
+            <w:pPr>
+              <w:pStyle w:val="EnglishHangNoCoptic"/>
+            </w:pPr>
+            <w:r>
+              <w:tab/>
+              <w:t xml:space="preserve">and done evil in </w:t>
+            </w:r>
+            <w:r>
+              <w:t>Your sight;</w:t>
+            </w:r>
+          </w:p>
+          <w:p>
+            <w:pPr>
+              <w:pStyle w:val="EnglishHangNoCoptic"/>
+            </w:pPr>
+            <w:r>
+              <w:tab/>
+              <w:t xml:space="preserve">that </w:t>
+            </w:r>
+            <w:r>
+              <w:t>You</w:t>
+            </w:r>
+            <w:r>
+              <w:t xml:space="preserve"> </w:t>
+            </w:r>
+            <w:r>
+              <w:t>may</w:t>
+            </w:r>
+            <w:r>
+              <w:t xml:space="preserve"> be justified in </w:t>
+            </w:r>
+            <w:r>
+              <w:t>Your</w:t>
+            </w:r>
+            <w:r>
+              <w:t xml:space="preserve"> words</w:t>
+            </w:r>
+          </w:p>
+          <w:p>
+            <w:pPr>
+              <w:pStyle w:val="EnglishHangEndNoCoptic"/>
+            </w:pPr>
+            <w:r>
+              <w:tab/>
+              <w:t xml:space="preserve">and </w:t>
+            </w:r>
+            <w:r>
+              <w:t>overcome</w:t>
+            </w:r>
+            <w:r>
+              <w:t xml:space="preserve"> when </w:t>
+            </w:r>
+            <w:r>
+              <w:t>You</w:t>
+            </w:r>
+            <w:r>
+              <w:t xml:space="preserve"> are judged.</w:t>
+            </w:r>
+            <w:r>
+              <w:rPr>
+                <w:rStyle w:val="FootnoteReference"/>
+              </w:rPr>
+              <w:footnoteReference w:id="2"/>
+            </w:r>
+          </w:p>
+          <w:p>
+            <w:pPr>
               <w:pStyle w:val="EngIndEnd"/>
             </w:pPr>
           </w:p>
@@ -877,7 +1137,15 @@
           </w:tcPr>
           <w:p>
             <w:r>
-              <w:t>Against Thee alone have I sinned, and done evil before Thee: that Thou mayest be justified in Thy words, and prevail when Thou art judged.</w:t>
+              <w:t xml:space="preserve">Against Thee alone have I sinned, and done evil before Thee: that Thou </w:t>
+            </w:r>
+            <w:proofErr w:type="spellStart"/>
+            <w:r>
+              <w:t>mayest</w:t>
+            </w:r>
+            <w:proofErr w:type="spellEnd"/>
+            <w:r>
+              <w:t xml:space="preserve"> be justified in Thy words, and prevail when Thou art judged.</w:t>
             </w:r>
           </w:p>
         </w:tc>
@@ -897,7 +1165,15 @@
           </w:tcPr>
           <w:p>
             <w:r>
-              <w:t>Against Thee only have I sinned, and done evil before Thee, that Thou mightest be justified in Thy words, and prevail when Thou art judged.</w:t>
+              <w:t xml:space="preserve">Against Thee only have I sinned, and done evil before Thee, that Thou </w:t>
+            </w:r>
+            <w:proofErr w:type="spellStart"/>
+            <w:r>
+              <w:t>mightest</w:t>
+            </w:r>
+            <w:proofErr w:type="spellEnd"/>
+            <w:r>
+              <w:t xml:space="preserve"> be justified in Thy words, and prevail when Thou art judged.</w:t>
             </w:r>
           </w:p>
         </w:tc>
@@ -947,7 +1223,23 @@
               <w:pStyle w:val="EngIndEnd"/>
             </w:pPr>
             <w:r>
-              <w:t>Against thee only have I sinned, and done evil before thee: that thou mightest be justified in thy sayings, and mightest overcome when thou art judged.</w:t>
+              <w:t xml:space="preserve">Against thee only have I sinned, and done evil before thee: that thou </w:t>
+            </w:r>
+            <w:proofErr w:type="spellStart"/>
+            <w:r>
+              <w:t>mightest</w:t>
+            </w:r>
+            <w:proofErr w:type="spellEnd"/>
+            <w:r>
+              <w:t xml:space="preserve"> be justified in thy sayings, and </w:t>
+            </w:r>
+            <w:proofErr w:type="spellStart"/>
+            <w:r>
+              <w:t>mightest</w:t>
+            </w:r>
+            <w:proofErr w:type="spellEnd"/>
+            <w:r>
+              <w:t xml:space="preserve"> overcome when thou art judged.</w:t>
             </w:r>
           </w:p>
         </w:tc>
@@ -1083,6 +1375,29 @@
           </w:tcPr>
           <w:p>
             <w:pPr>
+              <w:pStyle w:val="EnglishHangNoCoptic"/>
+            </w:pPr>
+            <w:r>
+              <w:t>7 For</w:t>
+            </w:r>
+            <w:r>
+              <w:t xml:space="preserve"> behold, I was conceived in iniquities,</w:t>
+            </w:r>
+          </w:p>
+          <w:p>
+            <w:pPr>
+              <w:pStyle w:val="EnglishHangEndNoCoptic"/>
+            </w:pPr>
+            <w:r>
+              <w:tab/>
+              <w:t>and in sin</w:t>
+            </w:r>
+            <w:r>
+              <w:t xml:space="preserve"> did my mother desire me.</w:t>
+            </w:r>
+          </w:p>
+          <w:p>
+            <w:pPr>
               <w:pStyle w:val="EngIndEnd"/>
             </w:pPr>
           </w:p>
@@ -1126,7 +1441,15 @@
               <w:pStyle w:val="EngIndEnd"/>
             </w:pPr>
             <w:r>
-              <w:t>For, look, I was conceive din lawlessness,</w:t>
+              <w:t xml:space="preserve">For, look, I was </w:t>
+            </w:r>
+            <w:proofErr w:type="gramStart"/>
+            <w:r>
+              <w:t>conceive</w:t>
+            </w:r>
+            <w:proofErr w:type="gramEnd"/>
+            <w:r>
+              <w:t xml:space="preserve"> din lawlessness,</w:t>
             </w:r>
           </w:p>
           <w:p>
@@ -1215,9 +1538,11 @@
             <w:r>
               <w:t xml:space="preserve">8 For, lo, </w:t>
             </w:r>
+            <w:proofErr w:type="gramStart"/>
             <w:r>
               <w:t>You</w:t>
             </w:r>
+            <w:proofErr w:type="gramEnd"/>
             <w:r>
               <w:t xml:space="preserve"> </w:t>
             </w:r>
@@ -1275,8 +1600,57 @@
           </w:tcPr>
           <w:p>
             <w:pPr>
-              <w:pStyle w:val="EngIndEnd"/>
-            </w:pPr>
+              <w:pStyle w:val="EnglishHangNoCoptic"/>
+            </w:pPr>
+            <w:r>
+              <w:t>8 For behold</w:t>
+            </w:r>
+            <w:r>
+              <w:t xml:space="preserve">, </w:t>
+            </w:r>
+            <w:proofErr w:type="gramStart"/>
+            <w:r>
+              <w:t>You</w:t>
+            </w:r>
+            <w:proofErr w:type="gramEnd"/>
+            <w:r>
+              <w:t xml:space="preserve"> </w:t>
+            </w:r>
+            <w:r>
+              <w:t>love</w:t>
+            </w:r>
+            <w:r>
+              <w:t xml:space="preserve"> truth;</w:t>
+            </w:r>
+          </w:p>
+          <w:p>
+            <w:pPr>
+              <w:pStyle w:val="EnglishHangNoCoptic"/>
+            </w:pPr>
+            <w:r>
+              <w:tab/>
+            </w:r>
+            <w:r>
+              <w:t>You showed</w:t>
+            </w:r>
+            <w:r>
+              <w:rPr>
+                <w:rStyle w:val="FootnoteReference"/>
+              </w:rPr>
+              <w:footnoteReference w:id="3"/>
+            </w:r>
+            <w:r>
+              <w:t xml:space="preserve"> me the unknown</w:t>
+            </w:r>
+          </w:p>
+          <w:p>
+            <w:pPr>
+              <w:pStyle w:val="EnglishHangEndNoCoptic"/>
+              <w:ind w:firstLine="0"/>
+            </w:pPr>
+            <w:r>
+              <w:t>and secret things of Your wisdom.</w:t>
+            </w:r>
           </w:p>
         </w:tc>
         <w:tc>
@@ -1339,7 +1713,15 @@
               <w:pStyle w:val="EngIndEnd"/>
             </w:pPr>
             <w:r>
-              <w:t>For, behold, thou lovest truth: thou hast manifested to me the secret and hidden things of thy wisdom.</w:t>
+              <w:t xml:space="preserve">For, behold, thou </w:t>
+            </w:r>
+            <w:proofErr w:type="spellStart"/>
+            <w:r>
+              <w:t>lovest</w:t>
+            </w:r>
+            <w:proofErr w:type="spellEnd"/>
+            <w:r>
+              <w:t xml:space="preserve"> truth: thou hast manifested to me the secret and hidden things of thy wisdom.</w:t>
             </w:r>
           </w:p>
         </w:tc>
@@ -1367,7 +1749,29 @@
                 <w:szCs w:val="24"/>
                 <w:shd w:val="clear" w:color="auto" w:fill="FFFFFF"/>
               </w:rPr>
-              <w:t>Behold, You love truth;</w:t>
+              <w:t xml:space="preserve">Behold, </w:t>
+            </w:r>
+            <w:proofErr w:type="gramStart"/>
+            <w:r>
+              <w:rPr>
+                <w:rFonts w:ascii="Tahoma" w:eastAsia="Times New Roman" w:hAnsi="Tahoma" w:cs="Tahoma"/>
+                <w:color w:val="2E1308"/>
+                <w:sz w:val="24"/>
+                <w:szCs w:val="24"/>
+                <w:shd w:val="clear" w:color="auto" w:fill="FFFFFF"/>
+              </w:rPr>
+              <w:t>You</w:t>
+            </w:r>
+            <w:proofErr w:type="gramEnd"/>
+            <w:r>
+              <w:rPr>
+                <w:rFonts w:ascii="Tahoma" w:eastAsia="Times New Roman" w:hAnsi="Tahoma" w:cs="Tahoma"/>
+                <w:color w:val="2E1308"/>
+                <w:sz w:val="24"/>
+                <w:szCs w:val="24"/>
+                <w:shd w:val="clear" w:color="auto" w:fill="FFFFFF"/>
+              </w:rPr>
+              <w:t xml:space="preserve"> love truth;</w:t>
             </w:r>
           </w:p>
           <w:p>
@@ -1417,7 +1821,7 @@
               <w:rPr>
                 <w:rStyle w:val="FootnoteReference"/>
               </w:rPr>
-              <w:footnoteReference w:id="2"/>
+              <w:footnoteReference w:id="4"/>
             </w:r>
           </w:p>
           <w:p>
@@ -1464,6 +1868,82 @@
           </w:tcPr>
           <w:p>
             <w:pPr>
+              <w:pStyle w:val="EnglishHangNoCoptic"/>
+            </w:pPr>
+            <w:r>
+              <w:t xml:space="preserve">9 </w:t>
+            </w:r>
+            <w:r>
+              <w:t>You</w:t>
+            </w:r>
+            <w:r>
+              <w:t xml:space="preserve"> </w:t>
+            </w:r>
+            <w:r>
+              <w:t>will</w:t>
+            </w:r>
+            <w:r>
+              <w:t xml:space="preserve"> sprinkle me with hyssop,</w:t>
+            </w:r>
+            <w:r>
+              <w:rPr>
+                <w:rStyle w:val="FootnoteReference"/>
+              </w:rPr>
+              <w:footnoteReference w:id="5"/>
+            </w:r>
+          </w:p>
+          <w:p>
+            <w:pPr>
+              <w:pStyle w:val="EnglishHangNoCoptic"/>
+            </w:pPr>
+            <w:r>
+              <w:tab/>
+              <w:t xml:space="preserve">and I </w:t>
+            </w:r>
+            <w:r>
+              <w:t>will</w:t>
+            </w:r>
+            <w:r>
+              <w:t xml:space="preserve"> be cleansed;</w:t>
+            </w:r>
+          </w:p>
+          <w:p>
+            <w:pPr>
+              <w:pStyle w:val="EnglishHangNoCoptic"/>
+            </w:pPr>
+            <w:r>
+              <w:tab/>
+            </w:r>
+            <w:r>
+              <w:t>You</w:t>
+            </w:r>
+            <w:r>
+              <w:t xml:space="preserve"> </w:t>
+            </w:r>
+            <w:r>
+              <w:t>will</w:t>
+            </w:r>
+            <w:r>
+              <w:t xml:space="preserve"> wash me,</w:t>
+            </w:r>
+          </w:p>
+          <w:p>
+            <w:pPr>
+              <w:pStyle w:val="EnglishHangEndNoCoptic"/>
+            </w:pPr>
+            <w:r>
+              <w:tab/>
+              <w:t xml:space="preserve">and I </w:t>
+            </w:r>
+            <w:r>
+              <w:t>will</w:t>
+            </w:r>
+            <w:r>
+              <w:t xml:space="preserve"> be whiter than snow.</w:t>
+            </w:r>
+          </w:p>
+          <w:p>
+            <w:pPr>
               <w:pStyle w:val="EngIndEnd"/>
             </w:pPr>
           </w:p>
@@ -1474,6 +1954,7 @@
           </w:tcPr>
           <w:p>
             <w:r>
+              <w:lastRenderedPageBreak/>
               <w:t>Thou shalt sprinkle me with Thy hyssop, and I shall be clean: Thou shalt wash me, and I shall be whiter than snow.</w:t>
             </w:r>
           </w:p>
@@ -1515,7 +1996,11 @@
               <w:pStyle w:val="EngIndEnd"/>
             </w:pPr>
             <w:r>
-              <w:t>you will wash me, and I shall be whiter than snow.</w:t>
+              <w:t xml:space="preserve">you will wash me, and I shall be </w:t>
+            </w:r>
+            <w:r>
+              <w:lastRenderedPageBreak/>
+              <w:t>whiter than snow.</w:t>
             </w:r>
           </w:p>
         </w:tc>
@@ -1528,6 +2013,7 @@
               <w:pStyle w:val="EngIndEnd"/>
             </w:pPr>
             <w:r>
+              <w:lastRenderedPageBreak/>
               <w:t>Thou shalt sprinkle me with hyssop, and I shall be purified: thou shalt wash me, and I shall be made whiter than snow.</w:t>
             </w:r>
           </w:p>
@@ -1625,6 +2111,46 @@
           </w:tcPr>
           <w:p>
             <w:pPr>
+              <w:pStyle w:val="EnglishHangNoCoptic"/>
+            </w:pPr>
+            <w:r>
+              <w:t xml:space="preserve">10 </w:t>
+            </w:r>
+            <w:r>
+              <w:t>You</w:t>
+            </w:r>
+            <w:r>
+              <w:t xml:space="preserve"> </w:t>
+            </w:r>
+            <w:r>
+              <w:t>will</w:t>
+            </w:r>
+            <w:r>
+              <w:t xml:space="preserve"> make me hear joy and gladness;</w:t>
+            </w:r>
+          </w:p>
+          <w:p>
+            <w:pPr>
+              <w:pStyle w:val="EnglishHangEndNoCoptic"/>
+            </w:pPr>
+            <w:r>
+              <w:tab/>
+            </w:r>
+            <w:r>
+              <w:t>my</w:t>
+            </w:r>
+            <w:r>
+              <w:t xml:space="preserve"> bones that </w:t>
+            </w:r>
+            <w:r>
+              <w:t>were</w:t>
+            </w:r>
+            <w:r>
+              <w:t xml:space="preserve"> humbled will rejoice.</w:t>
+            </w:r>
+          </w:p>
+          <w:p>
+            <w:pPr>
               <w:pStyle w:val="EngIndEnd"/>
             </w:pPr>
           </w:p>
@@ -1785,6 +2311,29 @@
           </w:tcPr>
           <w:p>
             <w:pPr>
+              <w:pStyle w:val="EnglishHangNoCoptic"/>
+            </w:pPr>
+            <w:r>
+              <w:t xml:space="preserve">11 Turn </w:t>
+            </w:r>
+            <w:r>
+              <w:t>Your</w:t>
+            </w:r>
+            <w:r>
+              <w:t xml:space="preserve"> face from my sins,</w:t>
+            </w:r>
+          </w:p>
+          <w:p>
+            <w:pPr>
+              <w:pStyle w:val="EnglishHangEndNoCoptic"/>
+            </w:pPr>
+            <w:r>
+              <w:tab/>
+              <w:t>and blot out all my iniquities.</w:t>
+            </w:r>
+          </w:p>
+          <w:p>
+            <w:pPr>
               <w:pStyle w:val="EngIndEnd"/>
             </w:pPr>
           </w:p>
@@ -1930,7 +2479,15 @@
               <w:t>Your</w:t>
             </w:r>
             <w:r>
-              <w:t xml:space="preserve"> right Spirit within me.</w:t>
+              <w:t xml:space="preserve"> </w:t>
+            </w:r>
+            <w:proofErr w:type="gramStart"/>
+            <w:r>
+              <w:t>right</w:t>
+            </w:r>
+            <w:proofErr w:type="gramEnd"/>
+            <w:r>
+              <w:t xml:space="preserve"> Spirit within me.</w:t>
             </w:r>
           </w:p>
           <w:p>
@@ -1945,6 +2502,44 @@
           </w:tcPr>
           <w:p>
             <w:pPr>
+              <w:pStyle w:val="EnglishHangNoCoptic"/>
+            </w:pPr>
+            <w:r>
+              <w:t>12 Create</w:t>
+            </w:r>
+            <w:r>
+              <w:t xml:space="preserve"> a clean heart</w:t>
+            </w:r>
+            <w:r>
+              <w:t xml:space="preserve"> in me</w:t>
+            </w:r>
+            <w:r>
+              <w:t>, O God,</w:t>
+            </w:r>
+          </w:p>
+          <w:p>
+            <w:pPr>
+              <w:pStyle w:val="EnglishHangEndNoCoptic"/>
+            </w:pPr>
+            <w:r>
+              <w:tab/>
+              <w:t xml:space="preserve">and renew </w:t>
+            </w:r>
+            <w:r>
+              <w:t>an</w:t>
+            </w:r>
+            <w:r>
+              <w:t xml:space="preserve"> </w:t>
+            </w:r>
+            <w:r>
+              <w:t>upright s</w:t>
+            </w:r>
+            <w:r>
+              <w:t>pirit within me.</w:t>
+            </w:r>
+          </w:p>
+          <w:p>
+            <w:pPr>
               <w:pStyle w:val="EngIndEnd"/>
             </w:pPr>
           </w:p>
@@ -1988,7 +2583,15 @@
               <w:pStyle w:val="EngIndEnd"/>
             </w:pPr>
             <w:r>
-              <w:t>A clean heart create in me, O God,</w:t>
+              <w:t xml:space="preserve">A clean heart </w:t>
+            </w:r>
+            <w:proofErr w:type="gramStart"/>
+            <w:r>
+              <w:t>create</w:t>
+            </w:r>
+            <w:proofErr w:type="gramEnd"/>
+            <w:r>
+              <w:t xml:space="preserve"> in me, O God,</w:t>
             </w:r>
           </w:p>
           <w:p>
@@ -2111,8 +2714,62 @@
           </w:tcPr>
           <w:p>
             <w:pPr>
-              <w:pStyle w:val="EngIndEnd"/>
-            </w:pPr>
+              <w:pStyle w:val="EnglishHangNoCoptic"/>
+            </w:pPr>
+            <w:r>
+              <w:t xml:space="preserve">13 </w:t>
+            </w:r>
+            <w:r>
+              <w:t>Do not c</w:t>
+            </w:r>
+            <w:r>
+              <w:t xml:space="preserve">ast me away from </w:t>
+            </w:r>
+            <w:r>
+              <w:t>Your</w:t>
+            </w:r>
+            <w:r>
+              <w:t xml:space="preserve"> </w:t>
+            </w:r>
+            <w:r>
+              <w:t>presence</w:t>
+            </w:r>
+            <w:r>
+              <w:rPr>
+                <w:rStyle w:val="FootnoteReference"/>
+              </w:rPr>
+              <w:t xml:space="preserve"> </w:t>
+            </w:r>
+            <w:r>
+              <w:rPr>
+                <w:rStyle w:val="FootnoteReference"/>
+              </w:rPr>
+              <w:footnoteReference w:id="6"/>
+            </w:r>
+            <w:r>
+              <w:t>,</w:t>
+            </w:r>
+          </w:p>
+          <w:p>
+            <w:pPr>
+              <w:pStyle w:val="EnglishHangEndNoCoptic"/>
+            </w:pPr>
+            <w:r>
+              <w:tab/>
+              <w:t xml:space="preserve">and </w:t>
+            </w:r>
+            <w:r>
+              <w:t>do</w:t>
+            </w:r>
+            <w:r>
+              <w:t xml:space="preserve"> not</w:t>
+            </w:r>
+            <w:r>
+              <w:t xml:space="preserve"> take Your</w:t>
+            </w:r>
+            <w:r>
+              <w:t xml:space="preserve"> Holy Spirit from me.</w:t>
+            </w:r>
           </w:p>
         </w:tc>
         <w:tc>
@@ -2262,7 +2919,15 @@
               <w:t>Your</w:t>
             </w:r>
             <w:r>
-              <w:t xml:space="preserve"> ruling Spirit.</w:t>
+              <w:t xml:space="preserve"> </w:t>
+            </w:r>
+            <w:proofErr w:type="gramStart"/>
+            <w:r>
+              <w:t>ruling</w:t>
+            </w:r>
+            <w:proofErr w:type="gramEnd"/>
+            <w:r>
+              <w:t xml:space="preserve"> Spirit.</w:t>
             </w:r>
           </w:p>
           <w:p>
@@ -2277,6 +2942,49 @@
           </w:tcPr>
           <w:p>
             <w:pPr>
+              <w:pStyle w:val="EnglishHangNoCoptic"/>
+            </w:pPr>
+            <w:r>
+              <w:t xml:space="preserve">14 Restore the joy of </w:t>
+            </w:r>
+            <w:r>
+              <w:t>Your</w:t>
+            </w:r>
+            <w:r>
+              <w:t xml:space="preserve"> salvation</w:t>
+            </w:r>
+            <w:r>
+              <w:t xml:space="preserve"> to me</w:t>
+            </w:r>
+            <w:r>
+              <w:t>,</w:t>
+            </w:r>
+          </w:p>
+          <w:p>
+            <w:pPr>
+              <w:pStyle w:val="EnglishHangEndNoCoptic"/>
+            </w:pPr>
+            <w:r>
+              <w:tab/>
+              <w:t xml:space="preserve">and strengthen me with </w:t>
+            </w:r>
+            <w:r>
+              <w:t>Your</w:t>
+            </w:r>
+            <w:r>
+              <w:t xml:space="preserve"> </w:t>
+            </w:r>
+            <w:proofErr w:type="gramStart"/>
+            <w:r>
+              <w:t>guiding</w:t>
+            </w:r>
+            <w:proofErr w:type="gramEnd"/>
+            <w:r>
+              <w:t xml:space="preserve"> Spirit.</w:t>
+            </w:r>
+          </w:p>
+          <w:p>
+            <w:pPr>
               <w:pStyle w:val="EngIndEnd"/>
             </w:pPr>
           </w:p>
@@ -2287,6 +2995,7 @@
           </w:tcPr>
           <w:p>
             <w:r>
+              <w:lastRenderedPageBreak/>
               <w:t>Give me the joy of Thy salva</w:t>
             </w:r>
             <w:r>
@@ -2332,14 +3041,1639 @@
               <w:pStyle w:val="EngIndEnd"/>
             </w:pPr>
             <w:r>
-              <w:t>and with a leading spirit support me.</w:t>
-            </w:r>
+              <w:t xml:space="preserve">and with a leading spirit support </w:t>
+            </w:r>
+            <w:r>
+              <w:lastRenderedPageBreak/>
+              <w:t>me.</w:t>
+            </w:r>
+          </w:p>
+        </w:tc>
+        <w:tc>
+          <w:tcPr>
+            <w:tcW w:w="632" w:type="pct"/>
+          </w:tcPr>
+          <w:p>
+            <w:pPr>
+              <w:pStyle w:val="EngIndEnd"/>
+            </w:pPr>
+            <w:r>
+              <w:lastRenderedPageBreak/>
+              <w:t>Restore to me the joy of thy salvation: establish me with thy directing Spirit.</w:t>
+            </w:r>
+          </w:p>
+        </w:tc>
+        <w:tc>
+          <w:tcPr>
+            <w:tcW w:w="632" w:type="pct"/>
+          </w:tcPr>
+          <w:p>
+            <w:pPr>
+              <w:spacing w:line="240" w:lineRule="auto"/>
+              <w:jc w:val="left"/>
+              <w:rPr>
+                <w:rFonts w:ascii="Tahoma" w:eastAsia="Times New Roman" w:hAnsi="Tahoma" w:cs="Tahoma"/>
+                <w:color w:val="2E1308"/>
+                <w:sz w:val="24"/>
+                <w:szCs w:val="24"/>
+                <w:shd w:val="clear" w:color="auto" w:fill="FFFFFF"/>
+              </w:rPr>
+            </w:pPr>
+            <w:r>
+              <w:rPr>
+                <w:rFonts w:ascii="Tahoma" w:eastAsia="Times New Roman" w:hAnsi="Tahoma" w:cs="Tahoma"/>
+                <w:color w:val="2E1308"/>
+                <w:sz w:val="24"/>
+                <w:szCs w:val="24"/>
+                <w:shd w:val="clear" w:color="auto" w:fill="FFFFFF"/>
+              </w:rPr>
+              <w:t>Restore to me the joy of Your salvation,</w:t>
+            </w:r>
+          </w:p>
+          <w:p>
+            <w:pPr>
+              <w:spacing w:line="240" w:lineRule="auto"/>
+              <w:jc w:val="left"/>
+              <w:rPr>
+                <w:rFonts w:ascii="Tahoma" w:eastAsia="Times New Roman" w:hAnsi="Tahoma" w:cs="Tahoma"/>
+                <w:color w:val="2E1308"/>
+                <w:sz w:val="24"/>
+                <w:szCs w:val="24"/>
+                <w:shd w:val="clear" w:color="auto" w:fill="FFFFFF"/>
+              </w:rPr>
+            </w:pPr>
+            <w:r>
+              <w:rPr>
+                <w:rFonts w:ascii="Tahoma" w:eastAsia="Times New Roman" w:hAnsi="Tahoma" w:cs="Tahoma"/>
+                <w:color w:val="2E1308"/>
+                <w:sz w:val="24"/>
+                <w:szCs w:val="24"/>
+                <w:shd w:val="clear" w:color="auto" w:fill="FFFFFF"/>
+              </w:rPr>
+              <w:t>And uphold me with Your guiding Spirit.</w:t>
+            </w:r>
+          </w:p>
+        </w:tc>
+      </w:tr>
+      <w:tr>
+        <w:tc>
+          <w:tcPr>
+            <w:tcW w:w="629" w:type="pct"/>
+          </w:tcPr>
+          <w:p>
+            <w:pPr>
+              <w:pStyle w:val="EnglishHangNoCoptic"/>
+            </w:pPr>
+            <w:r>
+              <w:lastRenderedPageBreak/>
+              <w:t xml:space="preserve">15 I shall teach </w:t>
+            </w:r>
+            <w:r>
+              <w:t>Your</w:t>
+            </w:r>
+            <w:r>
+              <w:t xml:space="preserve"> ways to the lawless,</w:t>
+            </w:r>
+          </w:p>
+          <w:p>
+            <w:pPr>
+              <w:pStyle w:val="EnglishHangEndNoCoptic"/>
+            </w:pPr>
+            <w:r>
+              <w:tab/>
+              <w:t xml:space="preserve">and the godless will return to </w:t>
+            </w:r>
+            <w:r>
+              <w:t>You</w:t>
+            </w:r>
+            <w:r>
+              <w:t>.</w:t>
+            </w:r>
+          </w:p>
+          <w:p>
+            <w:pPr>
+              <w:pStyle w:val="EnglishHangNoCoptic"/>
+            </w:pPr>
+          </w:p>
+        </w:tc>
+        <w:tc>
+          <w:tcPr>
+            <w:tcW w:w="613" w:type="pct"/>
+          </w:tcPr>
+          <w:p>
+            <w:pPr>
+              <w:pStyle w:val="EnglishHangNoCoptic"/>
+            </w:pPr>
+            <w:r>
+              <w:t xml:space="preserve">15 I </w:t>
+            </w:r>
+            <w:r>
+              <w:t>will</w:t>
+            </w:r>
+            <w:r>
+              <w:t xml:space="preserve"> teach </w:t>
+            </w:r>
+            <w:r>
+              <w:t>transgressors Your</w:t>
+            </w:r>
+            <w:r>
+              <w:t xml:space="preserve"> ways,</w:t>
+            </w:r>
+          </w:p>
+          <w:p>
+            <w:pPr>
+              <w:pStyle w:val="EnglishHangEndNoCoptic"/>
+            </w:pPr>
+            <w:r>
+              <w:tab/>
+              <w:t xml:space="preserve">and the </w:t>
+            </w:r>
+            <w:r>
+              <w:t>ungodly</w:t>
+            </w:r>
+            <w:r>
+              <w:t xml:space="preserve"> will </w:t>
+            </w:r>
+            <w:r>
+              <w:t>turn back</w:t>
+            </w:r>
+            <w:r>
+              <w:t xml:space="preserve"> to </w:t>
+            </w:r>
+            <w:r>
+              <w:t>You</w:t>
+            </w:r>
+            <w:r>
+              <w:t>.</w:t>
+            </w:r>
+          </w:p>
+        </w:tc>
+        <w:tc>
+          <w:tcPr>
+            <w:tcW w:w="626" w:type="pct"/>
+          </w:tcPr>
+          <w:p>
+            <w:r>
+              <w:t>That I may teach the lawless Thy ways; and the wicked shall turn to Thee.</w:t>
+            </w:r>
+          </w:p>
+        </w:tc>
+        <w:tc>
+          <w:tcPr>
+            <w:tcW w:w="615" w:type="pct"/>
+          </w:tcPr>
+          <w:p>
+            <w:r>
+              <w:t>I shall teach transgressors Thy ways, and the ungodly shall turn back unto Thee.</w:t>
+            </w:r>
+          </w:p>
+        </w:tc>
+        <w:tc>
+          <w:tcPr>
+            <w:tcW w:w="621" w:type="pct"/>
+          </w:tcPr>
+          <w:p>
+            <w:r>
+              <w:t>Then shall I teach Thy ways unto the wicked, and the ungodly shall be converted unto Thee.</w:t>
+            </w:r>
+          </w:p>
+        </w:tc>
+        <w:tc>
+          <w:tcPr>
+            <w:tcW w:w="632" w:type="pct"/>
+          </w:tcPr>
+          <w:p>
+            <w:pPr>
+              <w:pStyle w:val="EngIndEnd"/>
+            </w:pPr>
+            <w:r>
+              <w:t>I will teach lawless ones your ways,</w:t>
+            </w:r>
+          </w:p>
+          <w:p>
+            <w:pPr>
+              <w:pStyle w:val="EngIndEnd"/>
+            </w:pPr>
+            <w:r>
+              <w:t>and impious ones will return to you.</w:t>
+            </w:r>
+          </w:p>
+        </w:tc>
+        <w:tc>
+          <w:tcPr>
+            <w:tcW w:w="632" w:type="pct"/>
+          </w:tcPr>
+          <w:p>
+            <w:pPr>
+              <w:pStyle w:val="EngIndEnd"/>
+            </w:pPr>
+            <w:r>
+              <w:rPr>
+                <w:i/>
+              </w:rPr>
+              <w:t>Then</w:t>
+            </w:r>
+            <w:r>
+              <w:t xml:space="preserve"> will I teach transgressors thy ways; and ungodly men shall turn to thee.</w:t>
+            </w:r>
+          </w:p>
+        </w:tc>
+        <w:tc>
+          <w:tcPr>
+            <w:tcW w:w="632" w:type="pct"/>
+          </w:tcPr>
+          <w:p>
+            <w:pPr>
+              <w:spacing w:line="240" w:lineRule="auto"/>
+              <w:jc w:val="left"/>
+              <w:rPr>
+                <w:rFonts w:ascii="Tahoma" w:eastAsia="Times New Roman" w:hAnsi="Tahoma" w:cs="Tahoma"/>
+                <w:color w:val="2E1308"/>
+                <w:sz w:val="24"/>
+                <w:szCs w:val="24"/>
+                <w:shd w:val="clear" w:color="auto" w:fill="FFFFFF"/>
+              </w:rPr>
+            </w:pPr>
+            <w:r>
+              <w:rPr>
+                <w:rFonts w:ascii="Tahoma" w:eastAsia="Times New Roman" w:hAnsi="Tahoma" w:cs="Tahoma"/>
+                <w:color w:val="2E1308"/>
+                <w:sz w:val="24"/>
+                <w:szCs w:val="24"/>
+                <w:shd w:val="clear" w:color="auto" w:fill="FFFFFF"/>
+              </w:rPr>
+              <w:t>I will teach transgressors Your ways,</w:t>
+            </w:r>
+          </w:p>
+          <w:p>
+            <w:pPr>
+              <w:spacing w:line="240" w:lineRule="auto"/>
+              <w:jc w:val="left"/>
+              <w:rPr>
+                <w:rFonts w:ascii="Tahoma" w:eastAsia="Times New Roman" w:hAnsi="Tahoma" w:cs="Tahoma"/>
+                <w:color w:val="2E1308"/>
+                <w:sz w:val="24"/>
+                <w:szCs w:val="24"/>
+                <w:shd w:val="clear" w:color="auto" w:fill="FFFFFF"/>
+              </w:rPr>
+            </w:pPr>
+            <w:r>
+              <w:rPr>
+                <w:rFonts w:ascii="Tahoma" w:eastAsia="Times New Roman" w:hAnsi="Tahoma" w:cs="Tahoma"/>
+                <w:color w:val="2E1308"/>
+                <w:sz w:val="24"/>
+                <w:szCs w:val="24"/>
+                <w:shd w:val="clear" w:color="auto" w:fill="FFFFFF"/>
+              </w:rPr>
+              <w:t>And the ungodly shall turn back to You.</w:t>
+            </w:r>
+          </w:p>
+        </w:tc>
+      </w:tr>
+      <w:tr>
+        <w:tc>
+          <w:tcPr>
+            <w:tcW w:w="629" w:type="pct"/>
+          </w:tcPr>
+          <w:p>
+            <w:pPr>
+              <w:pStyle w:val="EnglishHangNoCoptic"/>
+            </w:pPr>
+            <w:r>
+              <w:t>16 Deliver me from blood, O God,</w:t>
+            </w:r>
+          </w:p>
+          <w:p>
+            <w:pPr>
+              <w:pStyle w:val="EnglishHangNoCoptic"/>
+            </w:pPr>
+            <w:r>
+              <w:tab/>
+              <w:t>O God of my salvation,</w:t>
+            </w:r>
+          </w:p>
+          <w:p>
+            <w:pPr>
+              <w:pStyle w:val="EnglishHangEndNoCoptic"/>
+            </w:pPr>
+            <w:r>
+              <w:tab/>
+              <w:t xml:space="preserve">and my tongue will extol </w:t>
+            </w:r>
+            <w:r>
+              <w:t>Your</w:t>
+            </w:r>
+            <w:r>
+              <w:t xml:space="preserve"> justice.</w:t>
+            </w:r>
+          </w:p>
+          <w:p>
+            <w:pPr>
+              <w:pStyle w:val="EnglishHangNoCoptic"/>
+            </w:pPr>
+          </w:p>
+        </w:tc>
+        <w:tc>
+          <w:tcPr>
+            <w:tcW w:w="613" w:type="pct"/>
+          </w:tcPr>
+          <w:p>
+            <w:pPr>
+              <w:pStyle w:val="EnglishHangNoCoptic"/>
+            </w:pPr>
+            <w:r>
+              <w:t>16 Deliver me from blood, O God,</w:t>
+            </w:r>
+          </w:p>
+          <w:p>
+            <w:pPr>
+              <w:pStyle w:val="EnglishHangNoCoptic"/>
+            </w:pPr>
+            <w:r>
+              <w:tab/>
+              <w:t>O God of my salvation,</w:t>
+            </w:r>
+          </w:p>
+          <w:p>
+            <w:pPr>
+              <w:pStyle w:val="EnglishHangEndNoCoptic"/>
+            </w:pPr>
+            <w:r>
+              <w:tab/>
+              <w:t xml:space="preserve">and my tongue will </w:t>
+            </w:r>
+            <w:r>
+              <w:t>rejoice in</w:t>
+            </w:r>
+            <w:r>
+              <w:t xml:space="preserve"> </w:t>
+            </w:r>
+            <w:r>
+              <w:t>Your</w:t>
+            </w:r>
+            <w:r>
+              <w:t xml:space="preserve"> </w:t>
+            </w:r>
+            <w:r>
+              <w:t>righteousness</w:t>
+            </w:r>
+            <w:r>
+              <w:t>.</w:t>
+            </w:r>
+          </w:p>
+          <w:p>
+            <w:pPr>
+              <w:pStyle w:val="EngIndEnd"/>
+            </w:pPr>
+          </w:p>
+        </w:tc>
+        <w:tc>
+          <w:tcPr>
+            <w:tcW w:w="626" w:type="pct"/>
+          </w:tcPr>
+          <w:p>
+            <w:r>
+              <w:t>Deliver me from blood, O God, the God of my salvation: and my tongue shall rejoice in Thy righteousness.</w:t>
+            </w:r>
+          </w:p>
+        </w:tc>
+        <w:tc>
+          <w:tcPr>
+            <w:tcW w:w="615" w:type="pct"/>
+          </w:tcPr>
+          <w:p>
+            <w:r>
+              <w:t>Deliver me from blood-guiltiness, O God, Thou God of my salvation; my tongue shall rejoice in Thy righteousness.</w:t>
+            </w:r>
+          </w:p>
+        </w:tc>
+        <w:tc>
+          <w:tcPr>
+            <w:tcW w:w="621" w:type="pct"/>
+          </w:tcPr>
+          <w:p>
+            <w:r>
+              <w:t>Deliver me from blood-guiltiness, O God, the God of my salvation, and my tongue shall rejoice in Thy righteousness.</w:t>
+            </w:r>
+          </w:p>
+        </w:tc>
+        <w:tc>
+          <w:tcPr>
+            <w:tcW w:w="632" w:type="pct"/>
+          </w:tcPr>
+          <w:p>
+            <w:pPr>
+              <w:pStyle w:val="EngIndEnd"/>
+            </w:pPr>
+            <w:r>
+              <w:t>Rescue me from bloodshed, O God,</w:t>
+            </w:r>
+          </w:p>
+          <w:p>
+            <w:pPr>
+              <w:pStyle w:val="EngIndEnd"/>
+            </w:pPr>
+            <w:r>
+              <w:t>O God of my deliverance;</w:t>
+            </w:r>
+          </w:p>
+          <w:p>
+            <w:pPr>
+              <w:pStyle w:val="EngIndEnd"/>
+            </w:pPr>
+            <w:r>
+              <w:t>my tongue will rejoice at your righteousness.</w:t>
+            </w:r>
+          </w:p>
+        </w:tc>
+        <w:tc>
+          <w:tcPr>
+            <w:tcW w:w="632" w:type="pct"/>
+          </w:tcPr>
+          <w:p>
+            <w:pPr>
+              <w:pStyle w:val="EngIndEnd"/>
+            </w:pPr>
+            <w:r>
+              <w:t>Deliver me from blood-guiltiness, O God, the God of my salvation: and my tongue shall joyfully declare thy righteousness.</w:t>
+            </w:r>
+          </w:p>
+        </w:tc>
+        <w:tc>
+          <w:tcPr>
+            <w:tcW w:w="632" w:type="pct"/>
+          </w:tcPr>
+          <w:p>
+            <w:pPr>
+              <w:spacing w:line="240" w:lineRule="auto"/>
+              <w:jc w:val="left"/>
+              <w:rPr>
+                <w:rFonts w:ascii="Tahoma" w:eastAsia="Times New Roman" w:hAnsi="Tahoma" w:cs="Tahoma"/>
+                <w:color w:val="2E1308"/>
+                <w:sz w:val="24"/>
+                <w:szCs w:val="24"/>
+                <w:shd w:val="clear" w:color="auto" w:fill="FFFFFF"/>
+              </w:rPr>
+            </w:pPr>
+            <w:r>
+              <w:rPr>
+                <w:rFonts w:ascii="Tahoma" w:eastAsia="Times New Roman" w:hAnsi="Tahoma" w:cs="Tahoma"/>
+                <w:color w:val="2E1308"/>
+                <w:sz w:val="24"/>
+                <w:szCs w:val="24"/>
+                <w:shd w:val="clear" w:color="auto" w:fill="FFFFFF"/>
+              </w:rPr>
+              <w:t xml:space="preserve">Deliver me from </w:t>
+            </w:r>
+            <w:proofErr w:type="spellStart"/>
+            <w:r>
+              <w:rPr>
+                <w:rFonts w:ascii="Tahoma" w:eastAsia="Times New Roman" w:hAnsi="Tahoma" w:cs="Tahoma"/>
+                <w:color w:val="2E1308"/>
+                <w:sz w:val="24"/>
+                <w:szCs w:val="24"/>
+                <w:shd w:val="clear" w:color="auto" w:fill="FFFFFF"/>
+              </w:rPr>
+              <w:t>bloodguiltiness</w:t>
+            </w:r>
+            <w:proofErr w:type="spellEnd"/>
+            <w:r>
+              <w:rPr>
+                <w:rFonts w:ascii="Tahoma" w:eastAsia="Times New Roman" w:hAnsi="Tahoma" w:cs="Tahoma"/>
+                <w:color w:val="2E1308"/>
+                <w:sz w:val="24"/>
+                <w:szCs w:val="24"/>
+                <w:shd w:val="clear" w:color="auto" w:fill="FFFFFF"/>
+              </w:rPr>
+              <w:t>, O God, the God of my salvation,</w:t>
+            </w:r>
+          </w:p>
+          <w:p>
+            <w:pPr>
+              <w:spacing w:line="240" w:lineRule="auto"/>
+              <w:jc w:val="left"/>
+              <w:rPr>
+                <w:rFonts w:ascii="Tahoma" w:eastAsia="Times New Roman" w:hAnsi="Tahoma" w:cs="Tahoma"/>
+                <w:color w:val="2E1308"/>
+                <w:sz w:val="24"/>
+                <w:szCs w:val="24"/>
+                <w:shd w:val="clear" w:color="auto" w:fill="FFFFFF"/>
+              </w:rPr>
+            </w:pPr>
+            <w:r>
+              <w:rPr>
+                <w:rFonts w:ascii="Tahoma" w:eastAsia="Times New Roman" w:hAnsi="Tahoma" w:cs="Tahoma"/>
+                <w:color w:val="2E1308"/>
+                <w:sz w:val="24"/>
+                <w:szCs w:val="24"/>
+                <w:shd w:val="clear" w:color="auto" w:fill="FFFFFF"/>
+              </w:rPr>
+              <w:t>And my tongue shall greatly rejoice in Your righteousness.</w:t>
+            </w:r>
+          </w:p>
+        </w:tc>
+      </w:tr>
+      <w:tr>
+        <w:tc>
+          <w:tcPr>
+            <w:tcW w:w="629" w:type="pct"/>
+          </w:tcPr>
+          <w:p>
+            <w:pPr>
+              <w:pStyle w:val="EnglishHangNoCoptic"/>
+            </w:pPr>
+            <w:r>
+              <w:t xml:space="preserve">17 O Lord, </w:t>
+            </w:r>
+            <w:proofErr w:type="gramStart"/>
+            <w:r>
+              <w:t>You</w:t>
+            </w:r>
+            <w:proofErr w:type="gramEnd"/>
+            <w:r>
+              <w:t xml:space="preserve"> will open my lips,</w:t>
+            </w:r>
+          </w:p>
+          <w:p>
+            <w:pPr>
+              <w:pStyle w:val="EnglishHangEndNoCoptic"/>
+            </w:pPr>
+            <w:r>
+              <w:tab/>
+              <w:t xml:space="preserve">and my mouth shall declare </w:t>
+            </w:r>
+            <w:r>
+              <w:t>Your</w:t>
+            </w:r>
+            <w:r>
+              <w:t xml:space="preserve"> praise.</w:t>
+            </w:r>
+          </w:p>
+          <w:p>
+            <w:pPr>
+              <w:pStyle w:val="EnglishHangNoCoptic"/>
+            </w:pPr>
+          </w:p>
+        </w:tc>
+        <w:tc>
+          <w:tcPr>
+            <w:tcW w:w="613" w:type="pct"/>
+          </w:tcPr>
+          <w:p>
+            <w:pPr>
+              <w:pStyle w:val="EnglishHangNoCoptic"/>
+            </w:pPr>
+            <w:r>
+              <w:t xml:space="preserve">17 O Lord, </w:t>
+            </w:r>
+            <w:proofErr w:type="gramStart"/>
+            <w:r>
+              <w:t>You</w:t>
+            </w:r>
+            <w:proofErr w:type="gramEnd"/>
+            <w:r>
+              <w:t xml:space="preserve"> will open my lips,</w:t>
+            </w:r>
+          </w:p>
+          <w:p>
+            <w:pPr>
+              <w:pStyle w:val="EnglishHangEndNoCoptic"/>
+            </w:pPr>
+            <w:r>
+              <w:tab/>
+              <w:t xml:space="preserve">and my mouth </w:t>
+            </w:r>
+            <w:r>
+              <w:t>will</w:t>
+            </w:r>
+            <w:r>
+              <w:t xml:space="preserve"> declare </w:t>
+            </w:r>
+            <w:r>
+              <w:t>Your</w:t>
+            </w:r>
+            <w:r>
+              <w:t xml:space="preserve"> praise.</w:t>
+            </w:r>
+          </w:p>
+          <w:p>
+            <w:pPr>
+              <w:pStyle w:val="EngIndEnd"/>
+            </w:pPr>
+          </w:p>
+        </w:tc>
+        <w:tc>
+          <w:tcPr>
+            <w:tcW w:w="626" w:type="pct"/>
+          </w:tcPr>
+          <w:p>
+            <w:r>
+              <w:t>O Lord, Thou shalt open my lips; and my mouth shall declare Thy praise.</w:t>
+            </w:r>
+          </w:p>
+        </w:tc>
+        <w:tc>
+          <w:tcPr>
+            <w:tcW w:w="615" w:type="pct"/>
+          </w:tcPr>
+          <w:p>
+            <w:r>
+              <w:t>O Lord, Thou shalt open my lips, and my mouth shall declare Thy praise.</w:t>
+            </w:r>
+          </w:p>
+        </w:tc>
+        <w:tc>
+          <w:tcPr>
+            <w:tcW w:w="621" w:type="pct"/>
+          </w:tcPr>
+          <w:p>
+            <w:r>
+              <w:t>O Lord, open Thou my lips, and my mouth shall show forth Thy praise.</w:t>
+            </w:r>
+          </w:p>
+        </w:tc>
+        <w:tc>
+          <w:tcPr>
+            <w:tcW w:w="632" w:type="pct"/>
+          </w:tcPr>
+          <w:p>
+            <w:pPr>
+              <w:pStyle w:val="EngIndEnd"/>
+            </w:pPr>
+            <w:r>
+              <w:t>O Lord, my lips you will open,</w:t>
+            </w:r>
+          </w:p>
+          <w:p>
+            <w:pPr>
+              <w:pStyle w:val="EngIndEnd"/>
+            </w:pPr>
+            <w:r>
+              <w:t>and my mouth will declare your praise,</w:t>
+            </w:r>
+          </w:p>
+        </w:tc>
+        <w:tc>
+          <w:tcPr>
+            <w:tcW w:w="632" w:type="pct"/>
+          </w:tcPr>
+          <w:p>
+            <w:pPr>
+              <w:pStyle w:val="EngIndEnd"/>
+            </w:pPr>
+            <w:r>
+              <w:t>O Lord, thou shalt open my lips; and my mouth shall declare thy praise.</w:t>
+            </w:r>
+          </w:p>
+        </w:tc>
+        <w:tc>
+          <w:tcPr>
+            <w:tcW w:w="632" w:type="pct"/>
+          </w:tcPr>
+          <w:p>
+            <w:pPr>
+              <w:spacing w:line="240" w:lineRule="auto"/>
+              <w:jc w:val="left"/>
+              <w:rPr>
+                <w:rFonts w:ascii="Tahoma" w:eastAsia="Times New Roman" w:hAnsi="Tahoma" w:cs="Tahoma"/>
+                <w:color w:val="2E1308"/>
+                <w:sz w:val="24"/>
+                <w:szCs w:val="24"/>
+                <w:shd w:val="clear" w:color="auto" w:fill="FFFFFF"/>
+              </w:rPr>
+            </w:pPr>
+            <w:r>
+              <w:rPr>
+                <w:rFonts w:ascii="Tahoma" w:eastAsia="Times New Roman" w:hAnsi="Tahoma" w:cs="Tahoma"/>
+                <w:color w:val="2E1308"/>
+                <w:sz w:val="24"/>
+                <w:szCs w:val="24"/>
+                <w:shd w:val="clear" w:color="auto" w:fill="FFFFFF"/>
+              </w:rPr>
+              <w:t xml:space="preserve">O Lord, </w:t>
+            </w:r>
+            <w:proofErr w:type="gramStart"/>
+            <w:r>
+              <w:rPr>
+                <w:rFonts w:ascii="Tahoma" w:eastAsia="Times New Roman" w:hAnsi="Tahoma" w:cs="Tahoma"/>
+                <w:color w:val="2E1308"/>
+                <w:sz w:val="24"/>
+                <w:szCs w:val="24"/>
+                <w:shd w:val="clear" w:color="auto" w:fill="FFFFFF"/>
+              </w:rPr>
+              <w:t>You</w:t>
+            </w:r>
+            <w:proofErr w:type="gramEnd"/>
+            <w:r>
+              <w:rPr>
+                <w:rFonts w:ascii="Tahoma" w:eastAsia="Times New Roman" w:hAnsi="Tahoma" w:cs="Tahoma"/>
+                <w:color w:val="2E1308"/>
+                <w:sz w:val="24"/>
+                <w:szCs w:val="24"/>
+                <w:shd w:val="clear" w:color="auto" w:fill="FFFFFF"/>
+              </w:rPr>
+              <w:t xml:space="preserve"> shall open my lips,</w:t>
+            </w:r>
+          </w:p>
+          <w:p>
+            <w:pPr>
+              <w:spacing w:line="240" w:lineRule="auto"/>
+              <w:jc w:val="left"/>
+              <w:rPr>
+                <w:rFonts w:ascii="Tahoma" w:eastAsia="Times New Roman" w:hAnsi="Tahoma" w:cs="Tahoma"/>
+                <w:color w:val="2E1308"/>
+                <w:sz w:val="24"/>
+                <w:szCs w:val="24"/>
+                <w:shd w:val="clear" w:color="auto" w:fill="FFFFFF"/>
+              </w:rPr>
+            </w:pPr>
+            <w:r>
+              <w:rPr>
+                <w:rFonts w:ascii="Tahoma" w:eastAsia="Times New Roman" w:hAnsi="Tahoma" w:cs="Tahoma"/>
+                <w:color w:val="2E1308"/>
+                <w:sz w:val="24"/>
+                <w:szCs w:val="24"/>
+                <w:shd w:val="clear" w:color="auto" w:fill="FFFFFF"/>
+              </w:rPr>
+              <w:t>And my mouth will declare Your praise.</w:t>
+            </w:r>
+          </w:p>
+        </w:tc>
+      </w:tr>
+      <w:tr>
+        <w:tc>
+          <w:tcPr>
+            <w:tcW w:w="629" w:type="pct"/>
+          </w:tcPr>
+          <w:p>
+            <w:pPr>
+              <w:pStyle w:val="EnglishHangNoCoptic"/>
+            </w:pPr>
+            <w:r>
+              <w:t xml:space="preserve">18 For if </w:t>
+            </w:r>
+            <w:r>
+              <w:t>You</w:t>
+            </w:r>
+            <w:r>
+              <w:t xml:space="preserve"> </w:t>
+            </w:r>
+            <w:r>
+              <w:t>had</w:t>
+            </w:r>
+            <w:r>
+              <w:t xml:space="preserve"> desired sacrifice,</w:t>
+            </w:r>
+          </w:p>
+          <w:p>
+            <w:pPr>
+              <w:pStyle w:val="EnglishHangNoCoptic"/>
+            </w:pPr>
+            <w:r>
+              <w:tab/>
+              <w:t>I would have given it.</w:t>
+            </w:r>
+          </w:p>
+          <w:p>
+            <w:pPr>
+              <w:pStyle w:val="EnglishHangEndNoCoptic"/>
+            </w:pPr>
+            <w:r>
+              <w:tab/>
+              <w:t xml:space="preserve">Burnt-offerings do not please </w:t>
+            </w:r>
+            <w:r>
+              <w:t>You</w:t>
+            </w:r>
+            <w:r>
+              <w:t>.</w:t>
+            </w:r>
+          </w:p>
+          <w:p>
+            <w:pPr>
+              <w:pStyle w:val="EnglishHangNoCoptic"/>
+            </w:pPr>
+          </w:p>
+        </w:tc>
+        <w:tc>
+          <w:tcPr>
+            <w:tcW w:w="613" w:type="pct"/>
+          </w:tcPr>
+          <w:p>
+            <w:pPr>
+              <w:pStyle w:val="EnglishHangNoCoptic"/>
+            </w:pPr>
+            <w:r>
+              <w:t xml:space="preserve">18 For if </w:t>
+            </w:r>
+            <w:r>
+              <w:t>You</w:t>
+            </w:r>
+            <w:r>
+              <w:t xml:space="preserve"> </w:t>
+            </w:r>
+            <w:r>
+              <w:t>had</w:t>
+            </w:r>
+            <w:r>
+              <w:t xml:space="preserve"> desired sacrifice,</w:t>
+            </w:r>
+          </w:p>
+          <w:p>
+            <w:pPr>
+              <w:pStyle w:val="EnglishHangNoCoptic"/>
+            </w:pPr>
+            <w:r>
+              <w:tab/>
+              <w:t>I would have given it;</w:t>
+            </w:r>
+          </w:p>
+          <w:p>
+            <w:pPr>
+              <w:pStyle w:val="EnglishHangEndNoCoptic"/>
+            </w:pPr>
+            <w:r>
+              <w:tab/>
+            </w:r>
+            <w:r>
+              <w:t>You will not be pleased with whole burnt offerings</w:t>
+            </w:r>
+            <w:r>
+              <w:t>.</w:t>
+            </w:r>
+          </w:p>
+          <w:p>
+            <w:pPr>
+              <w:pStyle w:val="EngIndEnd"/>
+            </w:pPr>
+          </w:p>
+        </w:tc>
+        <w:tc>
+          <w:tcPr>
+            <w:tcW w:w="626" w:type="pct"/>
+          </w:tcPr>
+          <w:p>
+            <w:r>
+              <w:t xml:space="preserve">For if Thou </w:t>
+            </w:r>
+            <w:proofErr w:type="spellStart"/>
+            <w:r>
+              <w:t>hadst</w:t>
+            </w:r>
+            <w:proofErr w:type="spellEnd"/>
+            <w:r>
+              <w:t xml:space="preserve"> desired sacrifice; I would indeed have given it: but, Thou </w:t>
+            </w:r>
+            <w:proofErr w:type="spellStart"/>
+            <w:r>
+              <w:t>delightest</w:t>
+            </w:r>
+            <w:proofErr w:type="spellEnd"/>
+            <w:r>
+              <w:t xml:space="preserve"> not in burnt offerings.</w:t>
+            </w:r>
+          </w:p>
+        </w:tc>
+        <w:tc>
+          <w:tcPr>
+            <w:tcW w:w="615" w:type="pct"/>
+          </w:tcPr>
+          <w:p>
+            <w:r>
+              <w:t xml:space="preserve">For it Thou </w:t>
+            </w:r>
+            <w:proofErr w:type="spellStart"/>
+            <w:r>
+              <w:t>hadst</w:t>
+            </w:r>
+            <w:proofErr w:type="spellEnd"/>
+            <w:r>
+              <w:t xml:space="preserve"> desired sacrifice, I had given it; with whole-burnt offerings Thou shalt not be pleased.</w:t>
+            </w:r>
+          </w:p>
+        </w:tc>
+        <w:tc>
+          <w:tcPr>
+            <w:tcW w:w="621" w:type="pct"/>
+          </w:tcPr>
+          <w:p>
+            <w:r>
+              <w:t xml:space="preserve">For if Thou </w:t>
+            </w:r>
+            <w:proofErr w:type="spellStart"/>
+            <w:r>
+              <w:t>hadst</w:t>
+            </w:r>
+            <w:proofErr w:type="spellEnd"/>
+            <w:r>
+              <w:t xml:space="preserve"> desired sacrifice, I would have given it; but Thou </w:t>
+            </w:r>
+            <w:proofErr w:type="spellStart"/>
+            <w:r>
+              <w:t>delightest</w:t>
+            </w:r>
+            <w:proofErr w:type="spellEnd"/>
+            <w:r>
+              <w:t xml:space="preserve"> not in burnt offerings.</w:t>
+            </w:r>
+          </w:p>
+        </w:tc>
+        <w:tc>
+          <w:tcPr>
+            <w:tcW w:w="632" w:type="pct"/>
+          </w:tcPr>
+          <w:p>
+            <w:pPr>
+              <w:pStyle w:val="EngIndEnd"/>
+            </w:pPr>
+            <w:r>
+              <w:t>because if you had wanted sacrifice, I would have given it;</w:t>
+            </w:r>
+          </w:p>
+          <w:p>
+            <w:pPr>
+              <w:pStyle w:val="EngIndEnd"/>
+            </w:pPr>
+            <w:r>
+              <w:t>with whole burnt offerings you will not be pleased.</w:t>
+            </w:r>
+          </w:p>
+        </w:tc>
+        <w:tc>
+          <w:tcPr>
+            <w:tcW w:w="632" w:type="pct"/>
+          </w:tcPr>
+          <w:p>
+            <w:pPr>
+              <w:pStyle w:val="EngIndEnd"/>
+            </w:pPr>
+            <w:r>
+              <w:t xml:space="preserve">For if thou </w:t>
+            </w:r>
+            <w:proofErr w:type="spellStart"/>
+            <w:r>
+              <w:t>desiredst</w:t>
+            </w:r>
+            <w:proofErr w:type="spellEnd"/>
+            <w:r>
+              <w:t xml:space="preserve"> sacrifice, I would have given it: thou wilt not take pleasure in whole-burnt-offerings.</w:t>
+            </w:r>
+          </w:p>
+        </w:tc>
+        <w:tc>
+          <w:tcPr>
+            <w:tcW w:w="632" w:type="pct"/>
+          </w:tcPr>
+          <w:p>
+            <w:pPr>
+              <w:spacing w:line="240" w:lineRule="auto"/>
+              <w:jc w:val="left"/>
+              <w:rPr>
+                <w:rFonts w:ascii="Tahoma" w:eastAsia="Times New Roman" w:hAnsi="Tahoma" w:cs="Tahoma"/>
+                <w:color w:val="2E1308"/>
+                <w:sz w:val="24"/>
+                <w:szCs w:val="24"/>
+                <w:shd w:val="clear" w:color="auto" w:fill="FFFFFF"/>
+              </w:rPr>
+            </w:pPr>
+            <w:r>
+              <w:rPr>
+                <w:rFonts w:ascii="Tahoma" w:eastAsia="Times New Roman" w:hAnsi="Tahoma" w:cs="Tahoma"/>
+                <w:color w:val="2E1308"/>
+                <w:sz w:val="24"/>
+                <w:szCs w:val="24"/>
+                <w:shd w:val="clear" w:color="auto" w:fill="FFFFFF"/>
+              </w:rPr>
+              <w:t>For if You desired sacrifice, I would give it;</w:t>
+            </w:r>
+          </w:p>
+          <w:p>
+            <w:pPr>
+              <w:spacing w:line="240" w:lineRule="auto"/>
+              <w:jc w:val="left"/>
+              <w:rPr>
+                <w:rFonts w:ascii="Tahoma" w:eastAsia="Times New Roman" w:hAnsi="Tahoma" w:cs="Tahoma"/>
+                <w:color w:val="2E1308"/>
+                <w:sz w:val="24"/>
+                <w:szCs w:val="24"/>
+                <w:shd w:val="clear" w:color="auto" w:fill="FFFFFF"/>
+              </w:rPr>
+            </w:pPr>
+            <w:r>
+              <w:rPr>
+                <w:rFonts w:ascii="Tahoma" w:eastAsia="Times New Roman" w:hAnsi="Tahoma" w:cs="Tahoma"/>
+                <w:color w:val="2E1308"/>
+                <w:sz w:val="24"/>
+                <w:szCs w:val="24"/>
+                <w:shd w:val="clear" w:color="auto" w:fill="FFFFFF"/>
+              </w:rPr>
+              <w:t>You will not be pleased with whole burnt offerings.</w:t>
+            </w:r>
+          </w:p>
+        </w:tc>
+      </w:tr>
+      <w:tr>
+        <w:tc>
+          <w:tcPr>
+            <w:tcW w:w="629" w:type="pct"/>
+          </w:tcPr>
+          <w:p>
+            <w:pPr>
+              <w:pStyle w:val="EnglishHangNoCoptic"/>
+            </w:pPr>
+            <w:r>
+              <w:t>19 The sacrifice for God is a broken spirit;</w:t>
+            </w:r>
+          </w:p>
+          <w:p>
+            <w:pPr>
+              <w:pStyle w:val="EnglishHangEndNoCoptic"/>
+            </w:pPr>
+            <w:r>
+              <w:tab/>
+              <w:t>a broken and humbled heart God will not despise.</w:t>
+            </w:r>
+          </w:p>
+          <w:p>
+            <w:pPr>
+              <w:pStyle w:val="EnglishHangNoCoptic"/>
+            </w:pPr>
+          </w:p>
+        </w:tc>
+        <w:tc>
+          <w:tcPr>
+            <w:tcW w:w="613" w:type="pct"/>
+          </w:tcPr>
+          <w:p>
+            <w:pPr>
+              <w:pStyle w:val="EnglishHangNoCoptic"/>
+            </w:pPr>
+            <w:r>
+              <w:lastRenderedPageBreak/>
+              <w:t xml:space="preserve">19 </w:t>
+            </w:r>
+            <w:r>
+              <w:t>A</w:t>
+            </w:r>
+            <w:r>
+              <w:t xml:space="preserve"> sacrifice </w:t>
+            </w:r>
+            <w:r>
+              <w:t>to</w:t>
+            </w:r>
+            <w:r>
+              <w:t xml:space="preserve"> God is a broken spirit;</w:t>
+            </w:r>
+          </w:p>
+          <w:p>
+            <w:pPr>
+              <w:pStyle w:val="EngIndEnd"/>
+            </w:pPr>
+            <w:r>
+              <w:tab/>
+            </w:r>
+            <w:r>
+              <w:t xml:space="preserve">God will not despise </w:t>
+            </w:r>
+            <w:r>
+              <w:t xml:space="preserve">a </w:t>
+            </w:r>
+            <w:r>
+              <w:lastRenderedPageBreak/>
+              <w:t>broken and humbled heart.</w:t>
+            </w:r>
+          </w:p>
+        </w:tc>
+        <w:tc>
+          <w:tcPr>
+            <w:tcW w:w="626" w:type="pct"/>
+          </w:tcPr>
+          <w:p>
+            <w:r>
+              <w:lastRenderedPageBreak/>
+              <w:t xml:space="preserve">A sacrifice of God is a broken spirit: a broken and a humble heart, God will not despise.  </w:t>
+            </w:r>
+          </w:p>
+        </w:tc>
+        <w:tc>
+          <w:tcPr>
+            <w:tcW w:w="615" w:type="pct"/>
+          </w:tcPr>
+          <w:p>
+            <w:r>
+              <w:t>A sacrifice unto God is a broken spirit; a heart that is broken and humbled God will not despise.</w:t>
+            </w:r>
+          </w:p>
+        </w:tc>
+        <w:tc>
+          <w:tcPr>
+            <w:tcW w:w="621" w:type="pct"/>
+          </w:tcPr>
+          <w:p>
+            <w:r>
+              <w:t>The sacrifice unto God is a contrite spirit; a contrite and humble heart God shall not despise.</w:t>
+            </w:r>
+          </w:p>
+        </w:tc>
+        <w:tc>
+          <w:tcPr>
+            <w:tcW w:w="632" w:type="pct"/>
+          </w:tcPr>
+          <w:p>
+            <w:pPr>
+              <w:pStyle w:val="EngIndEnd"/>
+            </w:pPr>
+            <w:r>
+              <w:t>Sacrifice to God is a broken spirit;</w:t>
+            </w:r>
+          </w:p>
+          <w:p>
+            <w:pPr>
+              <w:pStyle w:val="EngIndEnd"/>
+            </w:pPr>
+            <w:r>
+              <w:t xml:space="preserve">a broken and humbled heart God </w:t>
+            </w:r>
+            <w:r>
+              <w:lastRenderedPageBreak/>
+              <w:t>will not despise.</w:t>
+            </w:r>
+          </w:p>
+        </w:tc>
+        <w:tc>
+          <w:tcPr>
+            <w:tcW w:w="632" w:type="pct"/>
+          </w:tcPr>
+          <w:p>
+            <w:pPr>
+              <w:pStyle w:val="EngIndEnd"/>
+            </w:pPr>
+            <w:r>
+              <w:lastRenderedPageBreak/>
+              <w:t xml:space="preserve">Sacrifice to God is a broken spirit: a broken and humbled heart God </w:t>
+            </w:r>
+            <w:r>
+              <w:lastRenderedPageBreak/>
+              <w:t>will not despise.</w:t>
+            </w:r>
+          </w:p>
+        </w:tc>
+        <w:tc>
+          <w:tcPr>
+            <w:tcW w:w="632" w:type="pct"/>
+          </w:tcPr>
+          <w:p>
+            <w:pPr>
+              <w:spacing w:line="240" w:lineRule="auto"/>
+              <w:jc w:val="left"/>
+              <w:rPr>
+                <w:rFonts w:ascii="Tahoma" w:eastAsia="Times New Roman" w:hAnsi="Tahoma" w:cs="Tahoma"/>
+                <w:color w:val="2E1308"/>
+                <w:sz w:val="24"/>
+                <w:szCs w:val="24"/>
+                <w:shd w:val="clear" w:color="auto" w:fill="FFFFFF"/>
+              </w:rPr>
+            </w:pPr>
+            <w:r>
+              <w:rPr>
+                <w:rFonts w:ascii="Tahoma" w:eastAsia="Times New Roman" w:hAnsi="Tahoma" w:cs="Tahoma"/>
+                <w:color w:val="2E1308"/>
+                <w:sz w:val="24"/>
+                <w:szCs w:val="24"/>
+                <w:shd w:val="clear" w:color="auto" w:fill="FFFFFF"/>
+              </w:rPr>
+              <w:lastRenderedPageBreak/>
+              <w:t>A sacrifice to God is a broken spirit,</w:t>
+            </w:r>
+          </w:p>
+          <w:p>
+            <w:pPr>
+              <w:spacing w:line="240" w:lineRule="auto"/>
+              <w:jc w:val="left"/>
+              <w:rPr>
+                <w:rFonts w:ascii="Tahoma" w:eastAsia="Times New Roman" w:hAnsi="Tahoma" w:cs="Tahoma"/>
+                <w:color w:val="2E1308"/>
+                <w:sz w:val="24"/>
+                <w:szCs w:val="24"/>
+                <w:shd w:val="clear" w:color="auto" w:fill="FFFFFF"/>
+              </w:rPr>
+            </w:pPr>
+            <w:r>
+              <w:rPr>
+                <w:rFonts w:ascii="Tahoma" w:eastAsia="Times New Roman" w:hAnsi="Tahoma" w:cs="Tahoma"/>
+                <w:color w:val="2E1308"/>
+                <w:sz w:val="24"/>
+                <w:szCs w:val="24"/>
+                <w:shd w:val="clear" w:color="auto" w:fill="FFFFFF"/>
+              </w:rPr>
+              <w:t>A broken and humbled heart God will not despise.</w:t>
+            </w:r>
+          </w:p>
+        </w:tc>
+      </w:tr>
+      <w:tr>
+        <w:tc>
+          <w:tcPr>
+            <w:tcW w:w="629" w:type="pct"/>
+          </w:tcPr>
+          <w:p>
+            <w:pPr>
+              <w:pStyle w:val="EnglishHangNoCoptic"/>
+            </w:pPr>
+            <w:r>
+              <w:lastRenderedPageBreak/>
+              <w:t xml:space="preserve">20 Gladden Zion, O Lord, with </w:t>
+            </w:r>
+            <w:r>
+              <w:t>Your</w:t>
+            </w:r>
+            <w:r>
+              <w:t xml:space="preserve"> goodwill,</w:t>
+            </w:r>
+          </w:p>
+          <w:p>
+            <w:pPr>
+              <w:pStyle w:val="EnglishHangEndNoCoptic"/>
+            </w:pPr>
+            <w:r>
+              <w:tab/>
+              <w:t>and let the walls of Jerusalem be built.</w:t>
+            </w:r>
+          </w:p>
+          <w:p>
+            <w:pPr>
+              <w:pStyle w:val="EnglishHangNoCoptic"/>
+            </w:pPr>
+          </w:p>
+        </w:tc>
+        <w:tc>
+          <w:tcPr>
+            <w:tcW w:w="613" w:type="pct"/>
+          </w:tcPr>
+          <w:p>
+            <w:pPr>
+              <w:pStyle w:val="EnglishHangNoCoptic"/>
+            </w:pPr>
+            <w:r>
+              <w:t xml:space="preserve">20 </w:t>
+            </w:r>
+            <w:r>
+              <w:t>Do good, O Lord, in Your good pleasure to</w:t>
+            </w:r>
+            <w:r>
+              <w:t xml:space="preserve"> Zion,</w:t>
+            </w:r>
+          </w:p>
+          <w:p>
+            <w:pPr>
+              <w:pStyle w:val="EnglishHangEndNoCoptic"/>
+            </w:pPr>
+            <w:r>
+              <w:tab/>
+              <w:t>and let the walls of Jerusalem be built.</w:t>
+            </w:r>
+          </w:p>
+          <w:p>
+            <w:pPr>
+              <w:pStyle w:val="EngIndEnd"/>
+            </w:pPr>
+          </w:p>
+        </w:tc>
+        <w:tc>
+          <w:tcPr>
+            <w:tcW w:w="626" w:type="pct"/>
+          </w:tcPr>
+          <w:p>
+            <w:r>
+              <w:t>Do good, O Lord, in Thy good pleasure unto Zion: and may the walls of Jerusalem be built.</w:t>
+            </w:r>
+          </w:p>
+        </w:tc>
+        <w:tc>
+          <w:tcPr>
+            <w:tcW w:w="615" w:type="pct"/>
+          </w:tcPr>
+          <w:p>
+            <w:r>
+              <w:t xml:space="preserve">Do good, O Lord, in Thy good pleasure unto  </w:t>
+            </w:r>
+            <w:proofErr w:type="spellStart"/>
+            <w:r>
+              <w:t>Sion</w:t>
+            </w:r>
+            <w:proofErr w:type="spellEnd"/>
+            <w:r>
+              <w:t xml:space="preserve">, and let the walls of Jerusalem be </w:t>
+            </w:r>
+            <w:proofErr w:type="spellStart"/>
+            <w:r>
+              <w:t>builded</w:t>
+            </w:r>
+            <w:proofErr w:type="spellEnd"/>
+            <w:r>
+              <w:t>.</w:t>
+            </w:r>
+          </w:p>
+        </w:tc>
+        <w:tc>
+          <w:tcPr>
+            <w:tcW w:w="621" w:type="pct"/>
+          </w:tcPr>
+          <w:p>
+            <w:r>
+              <w:t xml:space="preserve">O Lord, be favorable in Thy good will unto Zion, and let the walls of Jerusalem be </w:t>
+            </w:r>
+            <w:proofErr w:type="spellStart"/>
+            <w:r>
+              <w:t>builded</w:t>
+            </w:r>
+            <w:proofErr w:type="spellEnd"/>
+            <w:r>
+              <w:t xml:space="preserve"> up.</w:t>
+            </w:r>
+          </w:p>
+        </w:tc>
+        <w:tc>
+          <w:tcPr>
+            <w:tcW w:w="632" w:type="pct"/>
+          </w:tcPr>
+          <w:p>
+            <w:pPr>
+              <w:pStyle w:val="EngIndEnd"/>
+            </w:pPr>
+            <w:r>
+              <w:t xml:space="preserve">Do good [O Lord] to </w:t>
+            </w:r>
+            <w:proofErr w:type="spellStart"/>
+            <w:r>
+              <w:t>Sion</w:t>
+            </w:r>
+            <w:proofErr w:type="spellEnd"/>
+            <w:r>
+              <w:t xml:space="preserve"> in your good pleasure,</w:t>
+            </w:r>
+          </w:p>
+          <w:p>
+            <w:pPr>
+              <w:pStyle w:val="EngIndEnd"/>
+            </w:pPr>
+            <w:r>
+              <w:t xml:space="preserve">and let the walls of </w:t>
+            </w:r>
+            <w:proofErr w:type="spellStart"/>
+            <w:r>
+              <w:t>Ierousalem</w:t>
+            </w:r>
+            <w:proofErr w:type="spellEnd"/>
+            <w:r>
+              <w:t xml:space="preserve"> be built;</w:t>
+            </w:r>
+          </w:p>
+        </w:tc>
+        <w:tc>
+          <w:tcPr>
+            <w:tcW w:w="632" w:type="pct"/>
+          </w:tcPr>
+          <w:p>
+            <w:pPr>
+              <w:pStyle w:val="EngIndEnd"/>
+            </w:pPr>
+            <w:r>
+              <w:t xml:space="preserve">Do good, O Lord, to </w:t>
+            </w:r>
+            <w:proofErr w:type="spellStart"/>
+            <w:r>
+              <w:t>Sion</w:t>
+            </w:r>
+            <w:proofErr w:type="spellEnd"/>
+            <w:r>
+              <w:t xml:space="preserve"> in thy good pleasure; and let the walls of Jerusalem be built.</w:t>
+            </w:r>
+          </w:p>
+        </w:tc>
+        <w:tc>
+          <w:tcPr>
+            <w:tcW w:w="632" w:type="pct"/>
+          </w:tcPr>
+          <w:p>
+            <w:pPr>
+              <w:spacing w:line="240" w:lineRule="auto"/>
+              <w:jc w:val="left"/>
+              <w:rPr>
+                <w:rFonts w:ascii="Tahoma" w:eastAsia="Times New Roman" w:hAnsi="Tahoma" w:cs="Tahoma"/>
+                <w:color w:val="2E1308"/>
+                <w:sz w:val="24"/>
+                <w:szCs w:val="24"/>
+                <w:shd w:val="clear" w:color="auto" w:fill="FFFFFF"/>
+              </w:rPr>
+            </w:pPr>
+            <w:r>
+              <w:rPr>
+                <w:rFonts w:ascii="Tahoma" w:eastAsia="Times New Roman" w:hAnsi="Tahoma" w:cs="Tahoma"/>
+                <w:color w:val="2E1308"/>
+                <w:sz w:val="24"/>
+                <w:szCs w:val="24"/>
+                <w:shd w:val="clear" w:color="auto" w:fill="FFFFFF"/>
+              </w:rPr>
+              <w:t>Do good, O Lord, in Your good pleasure to Zion,</w:t>
+            </w:r>
+          </w:p>
+          <w:p>
+            <w:pPr>
+              <w:spacing w:line="240" w:lineRule="auto"/>
+              <w:jc w:val="left"/>
+              <w:rPr>
+                <w:rFonts w:ascii="Tahoma" w:eastAsia="Times New Roman" w:hAnsi="Tahoma" w:cs="Tahoma"/>
+                <w:color w:val="2E1308"/>
+                <w:sz w:val="24"/>
+                <w:szCs w:val="24"/>
+                <w:shd w:val="clear" w:color="auto" w:fill="FFFFFF"/>
+              </w:rPr>
+            </w:pPr>
+            <w:r>
+              <w:rPr>
+                <w:rFonts w:ascii="Tahoma" w:eastAsia="Times New Roman" w:hAnsi="Tahoma" w:cs="Tahoma"/>
+                <w:color w:val="2E1308"/>
+                <w:sz w:val="24"/>
+                <w:szCs w:val="24"/>
+                <w:shd w:val="clear" w:color="auto" w:fill="FFFFFF"/>
+              </w:rPr>
+              <w:t>And let the walls of Jerusalem be built;</w:t>
+            </w:r>
+          </w:p>
+        </w:tc>
+      </w:tr>
+      <w:tr>
+        <w:tc>
+          <w:tcPr>
+            <w:tcW w:w="629" w:type="pct"/>
+          </w:tcPr>
+          <w:p>
+            <w:pPr>
+              <w:pStyle w:val="EnglishHangNoCoptic"/>
+            </w:pPr>
+            <w:r>
+              <w:t xml:space="preserve">21 Then </w:t>
+            </w:r>
+            <w:r>
+              <w:t>You</w:t>
+            </w:r>
+            <w:r>
+              <w:t xml:space="preserve"> will be pleased</w:t>
+            </w:r>
+          </w:p>
+          <w:p>
+            <w:pPr>
+              <w:pStyle w:val="EnglishHangNoCoptic"/>
+            </w:pPr>
+            <w:r>
+              <w:tab/>
+              <w:t>with the sacrifice of righteousness,</w:t>
+            </w:r>
+          </w:p>
+          <w:p>
+            <w:pPr>
+              <w:pStyle w:val="EnglishHangNoCoptic"/>
+            </w:pPr>
+            <w:r>
+              <w:tab/>
+              <w:t>the oblation and burnt-offerings;</w:t>
+            </w:r>
+          </w:p>
+          <w:p>
+            <w:pPr>
+              <w:pStyle w:val="EnglishHangEndNoCoptic"/>
+            </w:pPr>
+            <w:r>
+              <w:tab/>
+              <w:t xml:space="preserve">then they will offer calves on </w:t>
+            </w:r>
+            <w:r>
+              <w:t>Your</w:t>
+            </w:r>
+            <w:r>
+              <w:t xml:space="preserve"> altar.</w:t>
+            </w:r>
+          </w:p>
+          <w:p>
+            <w:pPr>
+              <w:pStyle w:val="EnglishHangNoCoptic"/>
+            </w:pPr>
+          </w:p>
+        </w:tc>
+        <w:tc>
+          <w:tcPr>
+            <w:tcW w:w="613" w:type="pct"/>
+          </w:tcPr>
+          <w:p>
+            <w:pPr>
+              <w:pStyle w:val="EnglishHangNoCoptic"/>
+            </w:pPr>
+            <w:r>
+              <w:t xml:space="preserve">21 Then </w:t>
+            </w:r>
+            <w:r>
+              <w:t>You</w:t>
+            </w:r>
+            <w:r>
+              <w:t xml:space="preserve"> will be pleased</w:t>
+            </w:r>
+          </w:p>
+          <w:p>
+            <w:pPr>
+              <w:pStyle w:val="EnglishHangNoCoptic"/>
+            </w:pPr>
+            <w:r>
+              <w:tab/>
+              <w:t xml:space="preserve">with </w:t>
+            </w:r>
+            <w:r>
+              <w:t>a</w:t>
+            </w:r>
+            <w:r>
+              <w:t xml:space="preserve"> sacrifice of righteousness,</w:t>
+            </w:r>
+          </w:p>
+          <w:p>
+            <w:pPr>
+              <w:pStyle w:val="EnglishHangNoCoptic"/>
+            </w:pPr>
+            <w:r>
+              <w:tab/>
+              <w:t xml:space="preserve">the oblation and </w:t>
+            </w:r>
+            <w:r>
+              <w:t xml:space="preserve">whole burnt </w:t>
+            </w:r>
+            <w:r>
+              <w:t>offerings;</w:t>
+            </w:r>
+          </w:p>
+          <w:p>
+            <w:pPr>
+              <w:pStyle w:val="EnglishHangEndNoCoptic"/>
+            </w:pPr>
+            <w:r>
+              <w:tab/>
+              <w:t xml:space="preserve">then they will offer calves on </w:t>
+            </w:r>
+            <w:r>
+              <w:t>Your</w:t>
+            </w:r>
+            <w:r>
+              <w:t xml:space="preserve"> altar.</w:t>
+            </w:r>
+          </w:p>
+          <w:p>
+            <w:pPr>
+              <w:pStyle w:val="EngIndEnd"/>
+            </w:pPr>
             <w:bookmarkStart w:id="0" w:name="_GoBack"/>
             <w:bookmarkEnd w:id="0"/>
           </w:p>
         </w:tc>
         <w:tc>
           <w:tcPr>
+            <w:tcW w:w="626" w:type="pct"/>
+          </w:tcPr>
+          <w:p>
+            <w:r>
+              <w:t>Then shalt Thou be pleased with the sacrifices of righteousness, with oblation and whole burnt offering: then shall they offer calves upon Thine altar.  Alleluia.</w:t>
+            </w:r>
+          </w:p>
+        </w:tc>
+        <w:tc>
+          <w:tcPr>
+            <w:tcW w:w="615" w:type="pct"/>
+          </w:tcPr>
+          <w:p>
+            <w:proofErr w:type="spellStart"/>
+            <w:r>
+              <w:t>Tthen</w:t>
+            </w:r>
+            <w:proofErr w:type="spellEnd"/>
+            <w:r>
+              <w:t xml:space="preserve"> shalt Thou be pleased with a sacrifice of righteousness, with oblation and whole-burnt offerings.</w:t>
+            </w:r>
+          </w:p>
+          <w:p>
+            <w:r>
+              <w:t xml:space="preserve">Then shall they offer bullocks upon Thine altar. </w:t>
+            </w:r>
+          </w:p>
+        </w:tc>
+        <w:tc>
+          <w:tcPr>
+            <w:tcW w:w="621" w:type="pct"/>
+          </w:tcPr>
+          <w:p>
+            <w:r>
+              <w:t>Then shalt Thou be pleased with the sacrifice of righteousness, with oblation and whole-burnt offerings; then shall they offer young bullocks upon Thine altar.</w:t>
+            </w:r>
+          </w:p>
+        </w:tc>
+        <w:tc>
+          <w:tcPr>
             <w:tcW w:w="632" w:type="pct"/>
           </w:tcPr>
           <w:p>
@@ -2347,1203 +4681,6 @@
               <w:pStyle w:val="EngIndEnd"/>
             </w:pPr>
             <w:r>
-              <w:t>Restore to me the joy of thy salvation: establish me with thy directing Spirit.</w:t>
-            </w:r>
-          </w:p>
-        </w:tc>
-        <w:tc>
-          <w:tcPr>
-            <w:tcW w:w="632" w:type="pct"/>
-          </w:tcPr>
-          <w:p>
-            <w:pPr>
-              <w:spacing w:line="240" w:lineRule="auto"/>
-              <w:jc w:val="left"/>
-              <w:rPr>
-                <w:rFonts w:ascii="Tahoma" w:eastAsia="Times New Roman" w:hAnsi="Tahoma" w:cs="Tahoma"/>
-                <w:color w:val="2E1308"/>
-                <w:sz w:val="24"/>
-                <w:szCs w:val="24"/>
-                <w:shd w:val="clear" w:color="auto" w:fill="FFFFFF"/>
-              </w:rPr>
-            </w:pPr>
-            <w:r>
-              <w:rPr>
-                <w:rFonts w:ascii="Tahoma" w:eastAsia="Times New Roman" w:hAnsi="Tahoma" w:cs="Tahoma"/>
-                <w:color w:val="2E1308"/>
-                <w:sz w:val="24"/>
-                <w:szCs w:val="24"/>
-                <w:shd w:val="clear" w:color="auto" w:fill="FFFFFF"/>
-              </w:rPr>
-              <w:t>Restore to me the joy of Your salvation,</w:t>
-            </w:r>
-          </w:p>
-          <w:p>
-            <w:pPr>
-              <w:spacing w:line="240" w:lineRule="auto"/>
-              <w:jc w:val="left"/>
-              <w:rPr>
-                <w:rFonts w:ascii="Tahoma" w:eastAsia="Times New Roman" w:hAnsi="Tahoma" w:cs="Tahoma"/>
-                <w:color w:val="2E1308"/>
-                <w:sz w:val="24"/>
-                <w:szCs w:val="24"/>
-                <w:shd w:val="clear" w:color="auto" w:fill="FFFFFF"/>
-              </w:rPr>
-            </w:pPr>
-            <w:r>
-              <w:rPr>
-                <w:rFonts w:ascii="Tahoma" w:eastAsia="Times New Roman" w:hAnsi="Tahoma" w:cs="Tahoma"/>
-                <w:color w:val="2E1308"/>
-                <w:sz w:val="24"/>
-                <w:szCs w:val="24"/>
-                <w:shd w:val="clear" w:color="auto" w:fill="FFFFFF"/>
-              </w:rPr>
-              <w:t>And uphold me with Your guiding Spirit.</w:t>
-            </w:r>
-          </w:p>
-        </w:tc>
-      </w:tr>
-      <w:tr>
-        <w:tc>
-          <w:tcPr>
-            <w:tcW w:w="629" w:type="pct"/>
-          </w:tcPr>
-          <w:p>
-            <w:pPr>
-              <w:pStyle w:val="EnglishHangNoCoptic"/>
-            </w:pPr>
-            <w:r>
-              <w:t xml:space="preserve">15 I shall teach </w:t>
-            </w:r>
-            <w:r>
-              <w:t>Your</w:t>
-            </w:r>
-            <w:r>
-              <w:t xml:space="preserve"> ways to the lawless,</w:t>
-            </w:r>
-          </w:p>
-          <w:p>
-            <w:pPr>
-              <w:pStyle w:val="EnglishHangEndNoCoptic"/>
-            </w:pPr>
-            <w:r>
-              <w:tab/>
-              <w:t xml:space="preserve">and the godless will return to </w:t>
-            </w:r>
-            <w:r>
-              <w:t>You</w:t>
-            </w:r>
-            <w:r>
-              <w:t>.</w:t>
-            </w:r>
-          </w:p>
-          <w:p>
-            <w:pPr>
-              <w:pStyle w:val="EnglishHangNoCoptic"/>
-            </w:pPr>
-          </w:p>
-        </w:tc>
-        <w:tc>
-          <w:tcPr>
-            <w:tcW w:w="613" w:type="pct"/>
-          </w:tcPr>
-          <w:p>
-            <w:pPr>
-              <w:pStyle w:val="EngIndEnd"/>
-            </w:pPr>
-          </w:p>
-        </w:tc>
-        <w:tc>
-          <w:tcPr>
-            <w:tcW w:w="626" w:type="pct"/>
-          </w:tcPr>
-          <w:p>
-            <w:r>
-              <w:t>That I may teach the lawless Thy ways; and the wicked shall turn to Thee.</w:t>
-            </w:r>
-          </w:p>
-        </w:tc>
-        <w:tc>
-          <w:tcPr>
-            <w:tcW w:w="615" w:type="pct"/>
-          </w:tcPr>
-          <w:p>
-            <w:r>
-              <w:t>I shall teach transgressors Thy ways, and the ungodly shall turn back unto Thee.</w:t>
-            </w:r>
-          </w:p>
-        </w:tc>
-        <w:tc>
-          <w:tcPr>
-            <w:tcW w:w="621" w:type="pct"/>
-          </w:tcPr>
-          <w:p>
-            <w:r>
-              <w:t>Then shall I teach Thy ways unto the wicked, and the ungodly shall be converted unto Thee.</w:t>
-            </w:r>
-          </w:p>
-        </w:tc>
-        <w:tc>
-          <w:tcPr>
-            <w:tcW w:w="632" w:type="pct"/>
-          </w:tcPr>
-          <w:p>
-            <w:pPr>
-              <w:pStyle w:val="EngIndEnd"/>
-            </w:pPr>
-            <w:r>
-              <w:t>I will teach lawless ones your ways,</w:t>
-            </w:r>
-          </w:p>
-          <w:p>
-            <w:pPr>
-              <w:pStyle w:val="EngIndEnd"/>
-            </w:pPr>
-            <w:r>
-              <w:t xml:space="preserve">and impious ones will return to </w:t>
-            </w:r>
-            <w:r>
-              <w:lastRenderedPageBreak/>
-              <w:t>you.</w:t>
-            </w:r>
-          </w:p>
-        </w:tc>
-        <w:tc>
-          <w:tcPr>
-            <w:tcW w:w="632" w:type="pct"/>
-          </w:tcPr>
-          <w:p>
-            <w:pPr>
-              <w:pStyle w:val="EngIndEnd"/>
-            </w:pPr>
-            <w:r>
-              <w:rPr>
-                <w:i/>
-              </w:rPr>
-              <w:lastRenderedPageBreak/>
-              <w:t>Then</w:t>
-            </w:r>
-            <w:r>
-              <w:t xml:space="preserve"> will I teach transgressors thy ways; and ungodly men shall turn to </w:t>
-            </w:r>
-            <w:r>
-              <w:lastRenderedPageBreak/>
-              <w:t>thee.</w:t>
-            </w:r>
-          </w:p>
-        </w:tc>
-        <w:tc>
-          <w:tcPr>
-            <w:tcW w:w="632" w:type="pct"/>
-          </w:tcPr>
-          <w:p>
-            <w:pPr>
-              <w:spacing w:line="240" w:lineRule="auto"/>
-              <w:jc w:val="left"/>
-              <w:rPr>
-                <w:rFonts w:ascii="Tahoma" w:eastAsia="Times New Roman" w:hAnsi="Tahoma" w:cs="Tahoma"/>
-                <w:color w:val="2E1308"/>
-                <w:sz w:val="24"/>
-                <w:szCs w:val="24"/>
-                <w:shd w:val="clear" w:color="auto" w:fill="FFFFFF"/>
-              </w:rPr>
-            </w:pPr>
-            <w:r>
-              <w:rPr>
-                <w:rFonts w:ascii="Tahoma" w:eastAsia="Times New Roman" w:hAnsi="Tahoma" w:cs="Tahoma"/>
-                <w:color w:val="2E1308"/>
-                <w:sz w:val="24"/>
-                <w:szCs w:val="24"/>
-                <w:shd w:val="clear" w:color="auto" w:fill="FFFFFF"/>
-              </w:rPr>
-              <w:lastRenderedPageBreak/>
-              <w:t>I will teach transgressors Your ways,</w:t>
-            </w:r>
-          </w:p>
-          <w:p>
-            <w:pPr>
-              <w:spacing w:line="240" w:lineRule="auto"/>
-              <w:jc w:val="left"/>
-              <w:rPr>
-                <w:rFonts w:ascii="Tahoma" w:eastAsia="Times New Roman" w:hAnsi="Tahoma" w:cs="Tahoma"/>
-                <w:color w:val="2E1308"/>
-                <w:sz w:val="24"/>
-                <w:szCs w:val="24"/>
-                <w:shd w:val="clear" w:color="auto" w:fill="FFFFFF"/>
-              </w:rPr>
-            </w:pPr>
-            <w:r>
-              <w:rPr>
-                <w:rFonts w:ascii="Tahoma" w:eastAsia="Times New Roman" w:hAnsi="Tahoma" w:cs="Tahoma"/>
-                <w:color w:val="2E1308"/>
-                <w:sz w:val="24"/>
-                <w:szCs w:val="24"/>
-                <w:shd w:val="clear" w:color="auto" w:fill="FFFFFF"/>
-              </w:rPr>
-              <w:t>And the ungodly shall turn back to You.</w:t>
-            </w:r>
-          </w:p>
-        </w:tc>
-      </w:tr>
-      <w:tr>
-        <w:tc>
-          <w:tcPr>
-            <w:tcW w:w="629" w:type="pct"/>
-          </w:tcPr>
-          <w:p>
-            <w:pPr>
-              <w:pStyle w:val="EnglishHangNoCoptic"/>
-            </w:pPr>
-            <w:r>
-              <w:lastRenderedPageBreak/>
-              <w:t>16 Deliver me from blood, O God,</w:t>
-            </w:r>
-          </w:p>
-          <w:p>
-            <w:pPr>
-              <w:pStyle w:val="EnglishHangNoCoptic"/>
-            </w:pPr>
-            <w:r>
-              <w:tab/>
-              <w:t>O God of my salvation,</w:t>
-            </w:r>
-          </w:p>
-          <w:p>
-            <w:pPr>
-              <w:pStyle w:val="EnglishHangEndNoCoptic"/>
-            </w:pPr>
-            <w:r>
-              <w:tab/>
-              <w:t xml:space="preserve">and my tongue will extol </w:t>
-            </w:r>
-            <w:r>
-              <w:t>Your</w:t>
-            </w:r>
-            <w:r>
-              <w:t xml:space="preserve"> justice.</w:t>
-            </w:r>
-          </w:p>
-          <w:p>
-            <w:pPr>
-              <w:pStyle w:val="EnglishHangNoCoptic"/>
-            </w:pPr>
-          </w:p>
-        </w:tc>
-        <w:tc>
-          <w:tcPr>
-            <w:tcW w:w="613" w:type="pct"/>
-          </w:tcPr>
-          <w:p>
-            <w:pPr>
-              <w:pStyle w:val="EngIndEnd"/>
-            </w:pPr>
-          </w:p>
-        </w:tc>
-        <w:tc>
-          <w:tcPr>
-            <w:tcW w:w="626" w:type="pct"/>
-          </w:tcPr>
-          <w:p>
-            <w:r>
-              <w:t>Deliver me from blood, O God, the God of my salvation: and my tongue shall rejoice in Thy righteousness.</w:t>
-            </w:r>
-          </w:p>
-        </w:tc>
-        <w:tc>
-          <w:tcPr>
-            <w:tcW w:w="615" w:type="pct"/>
-          </w:tcPr>
-          <w:p>
-            <w:r>
-              <w:t>Deliver me from blood-guiltiness, O God, Thou God of my salvation; my tongue shall rejoice in Thy righteousness.</w:t>
-            </w:r>
-          </w:p>
-        </w:tc>
-        <w:tc>
-          <w:tcPr>
-            <w:tcW w:w="621" w:type="pct"/>
-          </w:tcPr>
-          <w:p>
-            <w:r>
-              <w:t>Deliver me from blood-guiltiness, O God, the God of my salvation, and my tongue shall rejoice in Thy righteousness.</w:t>
-            </w:r>
-          </w:p>
-        </w:tc>
-        <w:tc>
-          <w:tcPr>
-            <w:tcW w:w="632" w:type="pct"/>
-          </w:tcPr>
-          <w:p>
-            <w:pPr>
-              <w:pStyle w:val="EngIndEnd"/>
-            </w:pPr>
-            <w:r>
-              <w:t>Rescue me from bloodshed, O God,</w:t>
-            </w:r>
-          </w:p>
-          <w:p>
-            <w:pPr>
-              <w:pStyle w:val="EngIndEnd"/>
-            </w:pPr>
-            <w:r>
-              <w:t>O God of my deliverance;</w:t>
-            </w:r>
-          </w:p>
-          <w:p>
-            <w:pPr>
-              <w:pStyle w:val="EngIndEnd"/>
-            </w:pPr>
-            <w:r>
-              <w:t>my tongue will rejoice at your righteousness.</w:t>
-            </w:r>
-          </w:p>
-        </w:tc>
-        <w:tc>
-          <w:tcPr>
-            <w:tcW w:w="632" w:type="pct"/>
-          </w:tcPr>
-          <w:p>
-            <w:pPr>
-              <w:pStyle w:val="EngIndEnd"/>
-            </w:pPr>
-            <w:r>
-              <w:t>Deliver me from blood-guiltiness, O God, the God of my salvation: and my tongue shall joyfully declare thy righteousness.</w:t>
-            </w:r>
-          </w:p>
-        </w:tc>
-        <w:tc>
-          <w:tcPr>
-            <w:tcW w:w="632" w:type="pct"/>
-          </w:tcPr>
-          <w:p>
-            <w:pPr>
-              <w:spacing w:line="240" w:lineRule="auto"/>
-              <w:jc w:val="left"/>
-              <w:rPr>
-                <w:rFonts w:ascii="Tahoma" w:eastAsia="Times New Roman" w:hAnsi="Tahoma" w:cs="Tahoma"/>
-                <w:color w:val="2E1308"/>
-                <w:sz w:val="24"/>
-                <w:szCs w:val="24"/>
-                <w:shd w:val="clear" w:color="auto" w:fill="FFFFFF"/>
-              </w:rPr>
-            </w:pPr>
-            <w:r>
-              <w:rPr>
-                <w:rFonts w:ascii="Tahoma" w:eastAsia="Times New Roman" w:hAnsi="Tahoma" w:cs="Tahoma"/>
-                <w:color w:val="2E1308"/>
-                <w:sz w:val="24"/>
-                <w:szCs w:val="24"/>
-                <w:shd w:val="clear" w:color="auto" w:fill="FFFFFF"/>
-              </w:rPr>
-              <w:t>Deliver me from bloodguiltiness, O God, the God of my salvation,</w:t>
-            </w:r>
-          </w:p>
-          <w:p>
-            <w:pPr>
-              <w:spacing w:line="240" w:lineRule="auto"/>
-              <w:jc w:val="left"/>
-              <w:rPr>
-                <w:rFonts w:ascii="Tahoma" w:eastAsia="Times New Roman" w:hAnsi="Tahoma" w:cs="Tahoma"/>
-                <w:color w:val="2E1308"/>
-                <w:sz w:val="24"/>
-                <w:szCs w:val="24"/>
-                <w:shd w:val="clear" w:color="auto" w:fill="FFFFFF"/>
-              </w:rPr>
-            </w:pPr>
-            <w:r>
-              <w:rPr>
-                <w:rFonts w:ascii="Tahoma" w:eastAsia="Times New Roman" w:hAnsi="Tahoma" w:cs="Tahoma"/>
-                <w:color w:val="2E1308"/>
-                <w:sz w:val="24"/>
-                <w:szCs w:val="24"/>
-                <w:shd w:val="clear" w:color="auto" w:fill="FFFFFF"/>
-              </w:rPr>
-              <w:t>And my tongue shall greatly rejoice in Your righteousness.</w:t>
-            </w:r>
-          </w:p>
-        </w:tc>
-      </w:tr>
-      <w:tr>
-        <w:tc>
-          <w:tcPr>
-            <w:tcW w:w="629" w:type="pct"/>
-          </w:tcPr>
-          <w:p>
-            <w:pPr>
-              <w:pStyle w:val="EnglishHangNoCoptic"/>
-            </w:pPr>
-            <w:r>
-              <w:t xml:space="preserve">17 O Lord, </w:t>
-            </w:r>
-            <w:r>
-              <w:t>You</w:t>
-            </w:r>
-            <w:r>
-              <w:t xml:space="preserve"> will open my lips,</w:t>
-            </w:r>
-          </w:p>
-          <w:p>
-            <w:pPr>
-              <w:pStyle w:val="EnglishHangEndNoCoptic"/>
-            </w:pPr>
-            <w:r>
-              <w:tab/>
-              <w:t xml:space="preserve">and my mouth shall declare </w:t>
-            </w:r>
-            <w:r>
-              <w:t>Your</w:t>
-            </w:r>
-            <w:r>
-              <w:t xml:space="preserve"> praise.</w:t>
-            </w:r>
-          </w:p>
-          <w:p>
-            <w:pPr>
-              <w:pStyle w:val="EnglishHangNoCoptic"/>
-            </w:pPr>
-          </w:p>
-        </w:tc>
-        <w:tc>
-          <w:tcPr>
-            <w:tcW w:w="613" w:type="pct"/>
-          </w:tcPr>
-          <w:p>
-            <w:pPr>
-              <w:pStyle w:val="EngIndEnd"/>
-            </w:pPr>
-          </w:p>
-        </w:tc>
-        <w:tc>
-          <w:tcPr>
-            <w:tcW w:w="626" w:type="pct"/>
-          </w:tcPr>
-          <w:p>
-            <w:r>
-              <w:t>O Lord, Thou shalt open my lips; and my mouth shall declare Thy praise.</w:t>
-            </w:r>
-          </w:p>
-        </w:tc>
-        <w:tc>
-          <w:tcPr>
-            <w:tcW w:w="615" w:type="pct"/>
-          </w:tcPr>
-          <w:p>
-            <w:r>
-              <w:t>O Lord, Thou shalt open my lips, and my mouth shall declare Thy praise.</w:t>
-            </w:r>
-          </w:p>
-        </w:tc>
-        <w:tc>
-          <w:tcPr>
-            <w:tcW w:w="621" w:type="pct"/>
-          </w:tcPr>
-          <w:p>
-            <w:r>
-              <w:t>O Lord, open Thou my lips, and my mouth shall show forth Thy praise.</w:t>
-            </w:r>
-          </w:p>
-        </w:tc>
-        <w:tc>
-          <w:tcPr>
-            <w:tcW w:w="632" w:type="pct"/>
-          </w:tcPr>
-          <w:p>
-            <w:pPr>
-              <w:pStyle w:val="EngIndEnd"/>
-            </w:pPr>
-            <w:r>
-              <w:t>O Lord, my lips you will open,</w:t>
-            </w:r>
-          </w:p>
-          <w:p>
-            <w:pPr>
-              <w:pStyle w:val="EngIndEnd"/>
-            </w:pPr>
-            <w:r>
-              <w:t>and my mouth will declare your praise,</w:t>
-            </w:r>
-          </w:p>
-        </w:tc>
-        <w:tc>
-          <w:tcPr>
-            <w:tcW w:w="632" w:type="pct"/>
-          </w:tcPr>
-          <w:p>
-            <w:pPr>
-              <w:pStyle w:val="EngIndEnd"/>
-            </w:pPr>
-            <w:r>
-              <w:t>O Lord, thou shalt open my lips; and my mouth shall declare thy praise.</w:t>
-            </w:r>
-          </w:p>
-        </w:tc>
-        <w:tc>
-          <w:tcPr>
-            <w:tcW w:w="632" w:type="pct"/>
-          </w:tcPr>
-          <w:p>
-            <w:pPr>
-              <w:spacing w:line="240" w:lineRule="auto"/>
-              <w:jc w:val="left"/>
-              <w:rPr>
-                <w:rFonts w:ascii="Tahoma" w:eastAsia="Times New Roman" w:hAnsi="Tahoma" w:cs="Tahoma"/>
-                <w:color w:val="2E1308"/>
-                <w:sz w:val="24"/>
-                <w:szCs w:val="24"/>
-                <w:shd w:val="clear" w:color="auto" w:fill="FFFFFF"/>
-              </w:rPr>
-            </w:pPr>
-            <w:r>
-              <w:rPr>
-                <w:rFonts w:ascii="Tahoma" w:eastAsia="Times New Roman" w:hAnsi="Tahoma" w:cs="Tahoma"/>
-                <w:color w:val="2E1308"/>
-                <w:sz w:val="24"/>
-                <w:szCs w:val="24"/>
-                <w:shd w:val="clear" w:color="auto" w:fill="FFFFFF"/>
-              </w:rPr>
-              <w:t>O Lord, You shall open my lips,</w:t>
-            </w:r>
-          </w:p>
-          <w:p>
-            <w:pPr>
-              <w:spacing w:line="240" w:lineRule="auto"/>
-              <w:jc w:val="left"/>
-              <w:rPr>
-                <w:rFonts w:ascii="Tahoma" w:eastAsia="Times New Roman" w:hAnsi="Tahoma" w:cs="Tahoma"/>
-                <w:color w:val="2E1308"/>
-                <w:sz w:val="24"/>
-                <w:szCs w:val="24"/>
-                <w:shd w:val="clear" w:color="auto" w:fill="FFFFFF"/>
-              </w:rPr>
-            </w:pPr>
-            <w:r>
-              <w:rPr>
-                <w:rFonts w:ascii="Tahoma" w:eastAsia="Times New Roman" w:hAnsi="Tahoma" w:cs="Tahoma"/>
-                <w:color w:val="2E1308"/>
-                <w:sz w:val="24"/>
-                <w:szCs w:val="24"/>
-                <w:shd w:val="clear" w:color="auto" w:fill="FFFFFF"/>
-              </w:rPr>
-              <w:t>And my mouth will declare Your praise.</w:t>
-            </w:r>
-          </w:p>
-        </w:tc>
-      </w:tr>
-      <w:tr>
-        <w:tc>
-          <w:tcPr>
-            <w:tcW w:w="629" w:type="pct"/>
-          </w:tcPr>
-          <w:p>
-            <w:pPr>
-              <w:pStyle w:val="EnglishHangNoCoptic"/>
-            </w:pPr>
-            <w:r>
-              <w:t xml:space="preserve">18 For if </w:t>
-            </w:r>
-            <w:r>
-              <w:t>You</w:t>
-            </w:r>
-            <w:r>
-              <w:t xml:space="preserve"> </w:t>
-            </w:r>
-            <w:r>
-              <w:t>had</w:t>
-            </w:r>
-            <w:r>
-              <w:t xml:space="preserve"> desired sacrifice,</w:t>
-            </w:r>
-          </w:p>
-          <w:p>
-            <w:pPr>
-              <w:pStyle w:val="EnglishHangNoCoptic"/>
-            </w:pPr>
-            <w:r>
-              <w:tab/>
-              <w:t>I would have given it.</w:t>
-            </w:r>
-          </w:p>
-          <w:p>
-            <w:pPr>
-              <w:pStyle w:val="EnglishHangEndNoCoptic"/>
-            </w:pPr>
-            <w:r>
-              <w:tab/>
-              <w:t xml:space="preserve">Burnt-offerings do not please </w:t>
-            </w:r>
-            <w:r>
-              <w:t>You</w:t>
-            </w:r>
-            <w:r>
-              <w:t>.</w:t>
-            </w:r>
-          </w:p>
-          <w:p>
-            <w:pPr>
-              <w:pStyle w:val="EnglishHangNoCoptic"/>
-            </w:pPr>
-          </w:p>
-        </w:tc>
-        <w:tc>
-          <w:tcPr>
-            <w:tcW w:w="613" w:type="pct"/>
-          </w:tcPr>
-          <w:p>
-            <w:pPr>
-              <w:pStyle w:val="EngIndEnd"/>
-            </w:pPr>
-          </w:p>
-        </w:tc>
-        <w:tc>
-          <w:tcPr>
-            <w:tcW w:w="626" w:type="pct"/>
-          </w:tcPr>
-          <w:p>
-            <w:r>
-              <w:t>For if Thou hadst desired sacrifice; I would indeed have given it: but, Thou delightest not in burnt offerings.</w:t>
-            </w:r>
-          </w:p>
-        </w:tc>
-        <w:tc>
-          <w:tcPr>
-            <w:tcW w:w="615" w:type="pct"/>
-          </w:tcPr>
-          <w:p>
-            <w:r>
-              <w:t>For it Thou hadst desired sacrifice, I had given it; with whole-burnt offerings Thou shalt not be pleased.</w:t>
-            </w:r>
-          </w:p>
-        </w:tc>
-        <w:tc>
-          <w:tcPr>
-            <w:tcW w:w="621" w:type="pct"/>
-          </w:tcPr>
-          <w:p>
-            <w:r>
-              <w:t>For if Thou hadst desired sacrifice, I would have given it; but Thou delightest not in burnt offerings.</w:t>
-            </w:r>
-          </w:p>
-        </w:tc>
-        <w:tc>
-          <w:tcPr>
-            <w:tcW w:w="632" w:type="pct"/>
-          </w:tcPr>
-          <w:p>
-            <w:pPr>
-              <w:pStyle w:val="EngIndEnd"/>
-            </w:pPr>
-            <w:r>
-              <w:t>because if you had wanted sacrifice, I would have given it;</w:t>
-            </w:r>
-          </w:p>
-          <w:p>
-            <w:pPr>
-              <w:pStyle w:val="EngIndEnd"/>
-            </w:pPr>
-            <w:r>
-              <w:t>with whole burnt offerings you will not be pleased.</w:t>
-            </w:r>
-          </w:p>
-        </w:tc>
-        <w:tc>
-          <w:tcPr>
-            <w:tcW w:w="632" w:type="pct"/>
-          </w:tcPr>
-          <w:p>
-            <w:pPr>
-              <w:pStyle w:val="EngIndEnd"/>
-            </w:pPr>
-            <w:r>
-              <w:t>For if thou desiredst sacrifice, I would have given it: thou wilt not take pleasure in whole-burnt-offerings.</w:t>
-            </w:r>
-          </w:p>
-        </w:tc>
-        <w:tc>
-          <w:tcPr>
-            <w:tcW w:w="632" w:type="pct"/>
-          </w:tcPr>
-          <w:p>
-            <w:pPr>
-              <w:spacing w:line="240" w:lineRule="auto"/>
-              <w:jc w:val="left"/>
-              <w:rPr>
-                <w:rFonts w:ascii="Tahoma" w:eastAsia="Times New Roman" w:hAnsi="Tahoma" w:cs="Tahoma"/>
-                <w:color w:val="2E1308"/>
-                <w:sz w:val="24"/>
-                <w:szCs w:val="24"/>
-                <w:shd w:val="clear" w:color="auto" w:fill="FFFFFF"/>
-              </w:rPr>
-            </w:pPr>
-            <w:r>
-              <w:rPr>
-                <w:rFonts w:ascii="Tahoma" w:eastAsia="Times New Roman" w:hAnsi="Tahoma" w:cs="Tahoma"/>
-                <w:color w:val="2E1308"/>
-                <w:sz w:val="24"/>
-                <w:szCs w:val="24"/>
-                <w:shd w:val="clear" w:color="auto" w:fill="FFFFFF"/>
-              </w:rPr>
-              <w:t>For if You desired sacrifice, I would give it;</w:t>
-            </w:r>
-          </w:p>
-          <w:p>
-            <w:pPr>
-              <w:spacing w:line="240" w:lineRule="auto"/>
-              <w:jc w:val="left"/>
-              <w:rPr>
-                <w:rFonts w:ascii="Tahoma" w:eastAsia="Times New Roman" w:hAnsi="Tahoma" w:cs="Tahoma"/>
-                <w:color w:val="2E1308"/>
-                <w:sz w:val="24"/>
-                <w:szCs w:val="24"/>
-                <w:shd w:val="clear" w:color="auto" w:fill="FFFFFF"/>
-              </w:rPr>
-            </w:pPr>
-            <w:r>
-              <w:rPr>
-                <w:rFonts w:ascii="Tahoma" w:eastAsia="Times New Roman" w:hAnsi="Tahoma" w:cs="Tahoma"/>
-                <w:color w:val="2E1308"/>
-                <w:sz w:val="24"/>
-                <w:szCs w:val="24"/>
-                <w:shd w:val="clear" w:color="auto" w:fill="FFFFFF"/>
-              </w:rPr>
-              <w:t>You will not be pleased with whole burnt offerings.</w:t>
-            </w:r>
-          </w:p>
-        </w:tc>
-      </w:tr>
-      <w:tr>
-        <w:tc>
-          <w:tcPr>
-            <w:tcW w:w="629" w:type="pct"/>
-          </w:tcPr>
-          <w:p>
-            <w:pPr>
-              <w:pStyle w:val="EnglishHangNoCoptic"/>
-            </w:pPr>
-            <w:r>
-              <w:t>19 The sacrifice for God is a broken spirit;</w:t>
-            </w:r>
-          </w:p>
-          <w:p>
-            <w:pPr>
-              <w:pStyle w:val="EnglishHangEndNoCoptic"/>
-            </w:pPr>
-            <w:r>
-              <w:tab/>
-              <w:t>a broken and humbled heart God will not despise.</w:t>
-            </w:r>
-          </w:p>
-          <w:p>
-            <w:pPr>
-              <w:pStyle w:val="EnglishHangNoCoptic"/>
-            </w:pPr>
-          </w:p>
-        </w:tc>
-        <w:tc>
-          <w:tcPr>
-            <w:tcW w:w="613" w:type="pct"/>
-          </w:tcPr>
-          <w:p>
-            <w:pPr>
-              <w:pStyle w:val="EngIndEnd"/>
-            </w:pPr>
-          </w:p>
-        </w:tc>
-        <w:tc>
-          <w:tcPr>
-            <w:tcW w:w="626" w:type="pct"/>
-          </w:tcPr>
-          <w:p>
-            <w:r>
-              <w:t xml:space="preserve">A sacrifice of God is a broken spirit: a broken and a humble heart, God will not despise.  </w:t>
-            </w:r>
-          </w:p>
-        </w:tc>
-        <w:tc>
-          <w:tcPr>
-            <w:tcW w:w="615" w:type="pct"/>
-          </w:tcPr>
-          <w:p>
-            <w:r>
-              <w:t>A sacrifice unto God is a broken spirit; a heart that is broken and humbled God will not despise.</w:t>
-            </w:r>
-          </w:p>
-        </w:tc>
-        <w:tc>
-          <w:tcPr>
-            <w:tcW w:w="621" w:type="pct"/>
-          </w:tcPr>
-          <w:p>
-            <w:r>
-              <w:t>The sacrifice unto God is a contrite spirit; a contrite and humble heart God shall not despise.</w:t>
-            </w:r>
-          </w:p>
-        </w:tc>
-        <w:tc>
-          <w:tcPr>
-            <w:tcW w:w="632" w:type="pct"/>
-          </w:tcPr>
-          <w:p>
-            <w:pPr>
-              <w:pStyle w:val="EngIndEnd"/>
-            </w:pPr>
-            <w:r>
-              <w:t>Sacrifice to God is a broken spirit;</w:t>
-            </w:r>
-          </w:p>
-          <w:p>
-            <w:pPr>
-              <w:pStyle w:val="EngIndEnd"/>
-            </w:pPr>
-            <w:r>
-              <w:t>a broken and humbled heart God will not despise.</w:t>
-            </w:r>
-          </w:p>
-        </w:tc>
-        <w:tc>
-          <w:tcPr>
-            <w:tcW w:w="632" w:type="pct"/>
-          </w:tcPr>
-          <w:p>
-            <w:pPr>
-              <w:pStyle w:val="EngIndEnd"/>
-            </w:pPr>
-            <w:r>
-              <w:t>Sacrifice to God is a broken spirit: a broken and humbled heart God will not despise.</w:t>
-            </w:r>
-          </w:p>
-        </w:tc>
-        <w:tc>
-          <w:tcPr>
-            <w:tcW w:w="632" w:type="pct"/>
-          </w:tcPr>
-          <w:p>
-            <w:pPr>
-              <w:spacing w:line="240" w:lineRule="auto"/>
-              <w:jc w:val="left"/>
-              <w:rPr>
-                <w:rFonts w:ascii="Tahoma" w:eastAsia="Times New Roman" w:hAnsi="Tahoma" w:cs="Tahoma"/>
-                <w:color w:val="2E1308"/>
-                <w:sz w:val="24"/>
-                <w:szCs w:val="24"/>
-                <w:shd w:val="clear" w:color="auto" w:fill="FFFFFF"/>
-              </w:rPr>
-            </w:pPr>
-            <w:r>
-              <w:rPr>
-                <w:rFonts w:ascii="Tahoma" w:eastAsia="Times New Roman" w:hAnsi="Tahoma" w:cs="Tahoma"/>
-                <w:color w:val="2E1308"/>
-                <w:sz w:val="24"/>
-                <w:szCs w:val="24"/>
-                <w:shd w:val="clear" w:color="auto" w:fill="FFFFFF"/>
-              </w:rPr>
-              <w:t>A sacrifice to God is a broken spirit,</w:t>
-            </w:r>
-          </w:p>
-          <w:p>
-            <w:pPr>
-              <w:spacing w:line="240" w:lineRule="auto"/>
-              <w:jc w:val="left"/>
-              <w:rPr>
-                <w:rFonts w:ascii="Tahoma" w:eastAsia="Times New Roman" w:hAnsi="Tahoma" w:cs="Tahoma"/>
-                <w:color w:val="2E1308"/>
-                <w:sz w:val="24"/>
-                <w:szCs w:val="24"/>
-                <w:shd w:val="clear" w:color="auto" w:fill="FFFFFF"/>
-              </w:rPr>
-            </w:pPr>
-            <w:r>
-              <w:rPr>
-                <w:rFonts w:ascii="Tahoma" w:eastAsia="Times New Roman" w:hAnsi="Tahoma" w:cs="Tahoma"/>
-                <w:color w:val="2E1308"/>
-                <w:sz w:val="24"/>
-                <w:szCs w:val="24"/>
-                <w:shd w:val="clear" w:color="auto" w:fill="FFFFFF"/>
-              </w:rPr>
-              <w:t>A broken and humbled heart God will not despise.</w:t>
-            </w:r>
-          </w:p>
-        </w:tc>
-      </w:tr>
-      <w:tr>
-        <w:tc>
-          <w:tcPr>
-            <w:tcW w:w="629" w:type="pct"/>
-          </w:tcPr>
-          <w:p>
-            <w:pPr>
-              <w:pStyle w:val="EnglishHangNoCoptic"/>
-            </w:pPr>
-            <w:r>
-              <w:t xml:space="preserve">20 Gladden Zion, O Lord, with </w:t>
-            </w:r>
-            <w:r>
-              <w:t>Your</w:t>
-            </w:r>
-            <w:r>
-              <w:t xml:space="preserve"> goodwill,</w:t>
-            </w:r>
-          </w:p>
-          <w:p>
-            <w:pPr>
-              <w:pStyle w:val="EnglishHangEndNoCoptic"/>
-            </w:pPr>
-            <w:r>
-              <w:tab/>
-              <w:t>and let the walls of Jerusalem be built.</w:t>
-            </w:r>
-          </w:p>
-          <w:p>
-            <w:pPr>
-              <w:pStyle w:val="EnglishHangNoCoptic"/>
-            </w:pPr>
-          </w:p>
-        </w:tc>
-        <w:tc>
-          <w:tcPr>
-            <w:tcW w:w="613" w:type="pct"/>
-          </w:tcPr>
-          <w:p>
-            <w:pPr>
-              <w:pStyle w:val="EngIndEnd"/>
-            </w:pPr>
-          </w:p>
-        </w:tc>
-        <w:tc>
-          <w:tcPr>
-            <w:tcW w:w="626" w:type="pct"/>
-          </w:tcPr>
-          <w:p>
-            <w:r>
-              <w:t>Do good, O Lord, in Thy good pleasure unto Zion: and may the walls of Jerusalem be built.</w:t>
-            </w:r>
-          </w:p>
-        </w:tc>
-        <w:tc>
-          <w:tcPr>
-            <w:tcW w:w="615" w:type="pct"/>
-          </w:tcPr>
-          <w:p>
-            <w:r>
-              <w:t>Do good, O Lord, in Thy good pleasure unto  Sion, and let the walls of Jerusalem be builded.</w:t>
-            </w:r>
-          </w:p>
-        </w:tc>
-        <w:tc>
-          <w:tcPr>
-            <w:tcW w:w="621" w:type="pct"/>
-          </w:tcPr>
-          <w:p>
-            <w:r>
-              <w:t>O Lord, be favorable in Thy good will unto Zion, and let the walls of Jerusalem be builded up.</w:t>
-            </w:r>
-          </w:p>
-        </w:tc>
-        <w:tc>
-          <w:tcPr>
-            <w:tcW w:w="632" w:type="pct"/>
-          </w:tcPr>
-          <w:p>
-            <w:pPr>
-              <w:pStyle w:val="EngIndEnd"/>
-            </w:pPr>
-            <w:r>
-              <w:t>Do good [O Lord] to Sion in your good pleasure,</w:t>
-            </w:r>
-          </w:p>
-          <w:p>
-            <w:pPr>
-              <w:pStyle w:val="EngIndEnd"/>
-            </w:pPr>
-            <w:r>
-              <w:lastRenderedPageBreak/>
-              <w:t>and let the walls of Ierousalem be built;</w:t>
-            </w:r>
-          </w:p>
-        </w:tc>
-        <w:tc>
-          <w:tcPr>
-            <w:tcW w:w="632" w:type="pct"/>
-          </w:tcPr>
-          <w:p>
-            <w:pPr>
-              <w:pStyle w:val="EngIndEnd"/>
-            </w:pPr>
-            <w:r>
-              <w:lastRenderedPageBreak/>
-              <w:t xml:space="preserve">Do good, O Lord, to Sion in thy good pleasure; and let the walls of </w:t>
-            </w:r>
-            <w:r>
-              <w:lastRenderedPageBreak/>
-              <w:t>Jerusalem be built.</w:t>
-            </w:r>
-          </w:p>
-        </w:tc>
-        <w:tc>
-          <w:tcPr>
-            <w:tcW w:w="632" w:type="pct"/>
-          </w:tcPr>
-          <w:p>
-            <w:pPr>
-              <w:spacing w:line="240" w:lineRule="auto"/>
-              <w:jc w:val="left"/>
-              <w:rPr>
-                <w:rFonts w:ascii="Tahoma" w:eastAsia="Times New Roman" w:hAnsi="Tahoma" w:cs="Tahoma"/>
-                <w:color w:val="2E1308"/>
-                <w:sz w:val="24"/>
-                <w:szCs w:val="24"/>
-                <w:shd w:val="clear" w:color="auto" w:fill="FFFFFF"/>
-              </w:rPr>
-            </w:pPr>
-            <w:r>
-              <w:rPr>
-                <w:rFonts w:ascii="Tahoma" w:eastAsia="Times New Roman" w:hAnsi="Tahoma" w:cs="Tahoma"/>
-                <w:color w:val="2E1308"/>
-                <w:sz w:val="24"/>
-                <w:szCs w:val="24"/>
-                <w:shd w:val="clear" w:color="auto" w:fill="FFFFFF"/>
-              </w:rPr>
-              <w:lastRenderedPageBreak/>
-              <w:t>Do good, O Lord, in Your good pleasure to Zion,</w:t>
-            </w:r>
-          </w:p>
-          <w:p>
-            <w:pPr>
-              <w:spacing w:line="240" w:lineRule="auto"/>
-              <w:jc w:val="left"/>
-              <w:rPr>
-                <w:rFonts w:ascii="Tahoma" w:eastAsia="Times New Roman" w:hAnsi="Tahoma" w:cs="Tahoma"/>
-                <w:color w:val="2E1308"/>
-                <w:sz w:val="24"/>
-                <w:szCs w:val="24"/>
-                <w:shd w:val="clear" w:color="auto" w:fill="FFFFFF"/>
-              </w:rPr>
-            </w:pPr>
-            <w:r>
-              <w:rPr>
-                <w:rFonts w:ascii="Tahoma" w:eastAsia="Times New Roman" w:hAnsi="Tahoma" w:cs="Tahoma"/>
-                <w:color w:val="2E1308"/>
-                <w:sz w:val="24"/>
-                <w:szCs w:val="24"/>
-                <w:shd w:val="clear" w:color="auto" w:fill="FFFFFF"/>
-              </w:rPr>
-              <w:t>And let the walls of Jerusalem be built;</w:t>
-            </w:r>
-          </w:p>
-        </w:tc>
-      </w:tr>
-      <w:tr>
-        <w:tc>
-          <w:tcPr>
-            <w:tcW w:w="629" w:type="pct"/>
-          </w:tcPr>
-          <w:p>
-            <w:pPr>
-              <w:pStyle w:val="EnglishHangNoCoptic"/>
-            </w:pPr>
-            <w:r>
-              <w:lastRenderedPageBreak/>
-              <w:t xml:space="preserve">21 Then </w:t>
-            </w:r>
-            <w:r>
-              <w:t>You</w:t>
-            </w:r>
-            <w:r>
-              <w:t xml:space="preserve"> will be pleased</w:t>
-            </w:r>
-          </w:p>
-          <w:p>
-            <w:pPr>
-              <w:pStyle w:val="EnglishHangNoCoptic"/>
-            </w:pPr>
-            <w:r>
-              <w:tab/>
-              <w:t>with the sacrifice of righteousness,</w:t>
-            </w:r>
-          </w:p>
-          <w:p>
-            <w:pPr>
-              <w:pStyle w:val="EnglishHangNoCoptic"/>
-            </w:pPr>
-            <w:r>
-              <w:tab/>
-              <w:t>the oblation and burnt-offerings;</w:t>
-            </w:r>
-          </w:p>
-          <w:p>
-            <w:pPr>
-              <w:pStyle w:val="EnglishHangEndNoCoptic"/>
-            </w:pPr>
-            <w:r>
-              <w:tab/>
-              <w:t xml:space="preserve">then they will offer calves on </w:t>
-            </w:r>
-            <w:r>
-              <w:t>Your</w:t>
-            </w:r>
-            <w:r>
-              <w:t xml:space="preserve"> altar.</w:t>
-            </w:r>
-          </w:p>
-          <w:p>
-            <w:pPr>
-              <w:pStyle w:val="EnglishHangNoCoptic"/>
-            </w:pPr>
-          </w:p>
-        </w:tc>
-        <w:tc>
-          <w:tcPr>
-            <w:tcW w:w="613" w:type="pct"/>
-          </w:tcPr>
-          <w:p>
-            <w:pPr>
-              <w:pStyle w:val="EngIndEnd"/>
-            </w:pPr>
-          </w:p>
-        </w:tc>
-        <w:tc>
-          <w:tcPr>
-            <w:tcW w:w="626" w:type="pct"/>
-          </w:tcPr>
-          <w:p>
-            <w:r>
-              <w:t>Then shalt Thou be pleased with the sacrifices of righteousness, with oblation and whole burnt offering: then shall they offer calves upon Thine altar.  Alleluia.</w:t>
-            </w:r>
-          </w:p>
-        </w:tc>
-        <w:tc>
-          <w:tcPr>
-            <w:tcW w:w="615" w:type="pct"/>
-          </w:tcPr>
-          <w:p>
-            <w:r>
-              <w:t>Tthen shalt Thou be pleased with a sacrifice of righteousness, with oblation and whole-burnt offerings.</w:t>
-            </w:r>
-          </w:p>
-          <w:p>
-            <w:r>
-              <w:t xml:space="preserve">Then shall they offer bullocks upon Thine altar. </w:t>
-            </w:r>
-          </w:p>
-        </w:tc>
-        <w:tc>
-          <w:tcPr>
-            <w:tcW w:w="621" w:type="pct"/>
-          </w:tcPr>
-          <w:p>
-            <w:r>
-              <w:t>Then shalt Thou be pleased with the sacrifice of righteousness, with oblation and whole-burnt offerings; then shall they offer young bullocks upon Thine altar.</w:t>
-            </w:r>
-          </w:p>
-        </w:tc>
-        <w:tc>
-          <w:tcPr>
-            <w:tcW w:w="632" w:type="pct"/>
-          </w:tcPr>
-          <w:p>
-            <w:pPr>
-              <w:pStyle w:val="EngIndEnd"/>
-            </w:pPr>
-            <w:r>
               <w:t>Then you will delight in a sacrifice of righteousness,</w:t>
             </w:r>
           </w:p>
@@ -3552,7 +4689,15 @@
               <w:pStyle w:val="EngIndEnd"/>
             </w:pPr>
             <w:r>
-              <w:t>in offering [atonement] and whole burt offerings;</w:t>
+              <w:t xml:space="preserve">in offering [atonement] and whole </w:t>
+            </w:r>
+            <w:proofErr w:type="spellStart"/>
+            <w:r>
+              <w:t>burt</w:t>
+            </w:r>
+            <w:proofErr w:type="spellEnd"/>
+            <w:r>
+              <w:t xml:space="preserve"> offerings;</w:t>
             </w:r>
           </w:p>
           <w:p>
@@ -3728,7 +4873,23 @@
         <w:footnoteRef/>
       </w:r>
       <w:r>
-        <w:t xml:space="preserve"> Men accuse God of various wrongs. So God is thought of as under trial. But when a man admits his guilt, God is acquitted and wins His case, so to speak, and incidentally wins the heart and soul of His child (cp Lk 23:39-43).</w:t>
+        <w:t xml:space="preserve"> Men accuse God of various wrongs. So God is thought of as under trial. But when a man admits his guilt, God is acquitted and wins His case, so to speak, and incidentally wins the heart and soul of His child (</w:t>
+      </w:r>
+      <w:proofErr w:type="spellStart"/>
+      <w:r>
+        <w:t>cp</w:t>
+      </w:r>
+      <w:proofErr w:type="spellEnd"/>
+      <w:r>
+        <w:t xml:space="preserve"> </w:t>
+      </w:r>
+      <w:proofErr w:type="spellStart"/>
+      <w:r>
+        <w:t>Lk</w:t>
+      </w:r>
+      <w:proofErr w:type="spellEnd"/>
+      <w:r>
+        <w:t xml:space="preserve"> 23:39-43).</w:t>
       </w:r>
     </w:p>
   </w:footnote>
@@ -3744,7 +4905,87 @@
         <w:footnoteRef/>
       </w:r>
       <w:r>
+        <w:t xml:space="preserve"> Men accuse God of various wrongs. So God is thought of as under trial. But when a man admits his guilt, God is acquitted and wins His case, so to speak, and incidentally wins the heart and soul of His child (</w:t>
+      </w:r>
+      <w:proofErr w:type="spellStart"/>
+      <w:r>
+        <w:t>cp</w:t>
+      </w:r>
+      <w:proofErr w:type="spellEnd"/>
+      <w:r>
+        <w:t xml:space="preserve"> </w:t>
+      </w:r>
+      <w:proofErr w:type="spellStart"/>
+      <w:r>
+        <w:t>Lk</w:t>
+      </w:r>
+      <w:proofErr w:type="spellEnd"/>
+      <w:r>
+        <w:t xml:space="preserve"> 23:39-43).</w:t>
+      </w:r>
+    </w:p>
+  </w:footnote>
+  <w:footnote w:id="3">
+    <w:p>
+      <w:pPr>
+        <w:pStyle w:val="footnote"/>
+      </w:pPr>
+      <w:r>
+        <w:rPr>
+          <w:rStyle w:val="FootnoteReference"/>
+        </w:rPr>
+        <w:footnoteRef/>
+      </w:r>
+      <w:r>
+        <w:t xml:space="preserve"> [JS] “showed me” or “made known to me”</w:t>
+      </w:r>
+    </w:p>
+  </w:footnote>
+  <w:footnote w:id="4">
+    <w:p>
+      <w:pPr>
+        <w:pStyle w:val="footnote"/>
+      </w:pPr>
+      <w:r>
+        <w:rPr>
+          <w:rStyle w:val="FootnoteReference"/>
+        </w:rPr>
+        <w:footnoteRef/>
+      </w:r>
+      <w:r>
         <w:t xml:space="preserve"> Exodus 12:22; John 19:29; Hebrews 9:19.</w:t>
+      </w:r>
+    </w:p>
+  </w:footnote>
+  <w:footnote w:id="5">
+    <w:p>
+      <w:pPr>
+        <w:pStyle w:val="footnote"/>
+      </w:pPr>
+      <w:r>
+        <w:rPr>
+          <w:rStyle w:val="FootnoteReference"/>
+        </w:rPr>
+        <w:footnoteRef/>
+      </w:r>
+      <w:r>
+        <w:t xml:space="preserve"> Exodus 12:22; John 19:29; Hebrews 9:19.</w:t>
+      </w:r>
+    </w:p>
+  </w:footnote>
+  <w:footnote w:id="6">
+    <w:p>
+      <w:pPr>
+        <w:pStyle w:val="footnote"/>
+      </w:pPr>
+      <w:r>
+        <w:rPr>
+          <w:rStyle w:val="FootnoteReference"/>
+        </w:rPr>
+        <w:footnoteRef/>
+      </w:r>
+      <w:r>
+        <w:t xml:space="preserve"> [JS] literally “face”.</w:t>
       </w:r>
     </w:p>
   </w:footnote>
@@ -4869,6 +6110,69 @@
       <w:szCs w:val="20"/>
     </w:rPr>
   </w:style>
+  <w:style w:type="paragraph" w:customStyle="1" w:styleId="EngHang">
+    <w:name w:val="EngHang"/>
+    <w:basedOn w:val="Normal"/>
+    <w:link w:val="EngHangChar"/>
+    <w:qFormat/>
+    <w:rsid w:val="00417FD5"/>
+    <w:pPr>
+      <w:spacing w:after="0" w:line="360" w:lineRule="exact"/>
+      <w:ind w:left="432" w:hanging="432"/>
+      <w:contextualSpacing/>
+      <w:jc w:val="left"/>
+    </w:pPr>
+    <w:rPr>
+      <w:rFonts w:ascii="Garamond" w:eastAsia="Times New Roman" w:hAnsi="Garamond" w:cs="Times New Roman"/>
+      <w:color w:val="000000"/>
+      <w:sz w:val="24"/>
+      <w:szCs w:val="24"/>
+    </w:rPr>
+  </w:style>
+  <w:style w:type="character" w:customStyle="1" w:styleId="EngHangChar">
+    <w:name w:val="EngHang Char"/>
+    <w:basedOn w:val="DefaultParagraphFont"/>
+    <w:link w:val="EngHang"/>
+    <w:rsid w:val="00417FD5"/>
+    <w:rPr>
+      <w:rFonts w:ascii="Garamond" w:eastAsia="Times New Roman" w:hAnsi="Garamond" w:cs="Times New Roman"/>
+      <w:color w:val="000000"/>
+      <w:sz w:val="24"/>
+      <w:szCs w:val="24"/>
+    </w:rPr>
+  </w:style>
+  <w:style w:type="paragraph" w:styleId="Footer">
+    <w:name w:val="footer"/>
+    <w:basedOn w:val="Normal"/>
+    <w:link w:val="FooterChar"/>
+    <w:uiPriority w:val="99"/>
+    <w:unhideWhenUsed/>
+    <w:rsid w:val="00417FD5"/>
+    <w:pPr>
+      <w:tabs>
+        <w:tab w:val="center" w:pos="4680"/>
+        <w:tab w:val="right" w:pos="9360"/>
+      </w:tabs>
+      <w:spacing w:after="0" w:line="240" w:lineRule="auto"/>
+    </w:pPr>
+    <w:rPr>
+      <w:rFonts w:ascii="Garamond" w:hAnsi="Garamond"/>
+      <w:sz w:val="24"/>
+      <w:lang w:val="en-CA"/>
+    </w:rPr>
+  </w:style>
+  <w:style w:type="character" w:customStyle="1" w:styleId="FooterChar">
+    <w:name w:val="Footer Char"/>
+    <w:basedOn w:val="DefaultParagraphFont"/>
+    <w:link w:val="Footer"/>
+    <w:uiPriority w:val="99"/>
+    <w:rsid w:val="00417FD5"/>
+    <w:rPr>
+      <w:rFonts w:ascii="Garamond" w:hAnsi="Garamond"/>
+      <w:sz w:val="24"/>
+      <w:lang w:val="en-CA"/>
+    </w:rPr>
+  </w:style>
 </w:styles>
 </file>
 
@@ -5160,7 +6464,7 @@
 </file>
 
 <file path=customXml/itemProps1.xml><?xml version="1.0" encoding="utf-8"?>
-<ds:datastoreItem xmlns:ds="http://schemas.openxmlformats.org/officeDocument/2006/customXml" ds:itemID="{B4B3D621-336B-9A41-AB08-37E693533CD5}">
+<ds:datastoreItem xmlns:ds="http://schemas.openxmlformats.org/officeDocument/2006/customXml" ds:itemID="{0A6826D2-C45F-8141-9E33-2DE52E5BC38F}">
   <ds:schemaRefs>
     <ds:schemaRef ds:uri="http://schemas.openxmlformats.org/officeDocument/2006/bibliography"/>
   </ds:schemaRefs>

</xml_diff>